<commit_message>
DungHV - update report 6
</commit_message>
<xml_diff>
--- a/3. Users/DungHVHE130952/Report 6/Report6_Software User Guides.docx
+++ b/3. Users/DungHVHE130952/Report 6/Report6_Software User Guides.docx
@@ -5171,13 +5171,7 @@
         <w:rPr>
           <w:iCs/>
         </w:rPr>
-        <w:t xml:space="preserve">   </w:t>
-      </w:r>
-      <w:r>
-        <w:rPr>
-          <w:iCs/>
-        </w:rPr>
-        <w:t xml:space="preserve">- </w:t>
+        <w:t xml:space="preserve">   - </w:t>
       </w:r>
       <w:r>
         <w:rPr>
@@ -5291,13 +5285,7 @@
         <w:rPr>
           <w:iCs/>
         </w:rPr>
-        <w:t xml:space="preserve">   </w:t>
-      </w:r>
-      <w:r>
-        <w:rPr>
-          <w:iCs/>
-        </w:rPr>
-        <w:t xml:space="preserve">- </w:t>
+        <w:t xml:space="preserve">   - </w:t>
       </w:r>
       <w:r>
         <w:rPr>
@@ -5488,25 +5476,13 @@
         <w:t xml:space="preserve">The basic </w:t>
       </w:r>
       <w:r>
-        <w:t>f</w:t>
-      </w:r>
-      <w:r>
-        <w:t>eature</w:t>
-      </w:r>
-      <w:r>
-        <w:t>s</w:t>
-      </w:r>
-      <w:r>
-        <w:rPr>
-          <w:iCs/>
-        </w:rPr>
-        <w:t xml:space="preserve"> </w:t>
-      </w:r>
-      <w:r>
-        <w:rPr>
-          <w:iCs/>
-        </w:rPr>
-        <w:t>can be mentioned as</w:t>
+        <w:t>features</w:t>
+      </w:r>
+      <w:r>
+        <w:rPr>
+          <w:iCs/>
+        </w:rPr>
+        <w:t xml:space="preserve"> can be mentioned as</w:t>
       </w:r>
       <w:r>
         <w:rPr>
@@ -5566,6 +5542,26 @@
           <w:iCs/>
         </w:rPr>
         <w:tab/>
+        <w:t xml:space="preserve">+ </w:t>
+      </w:r>
+      <w:r>
+        <w:rPr>
+          <w:iCs/>
+        </w:rPr>
+        <w:t>User Interact</w:t>
+      </w:r>
+    </w:p>
+    <w:p>
+      <w:pPr>
+        <w:rPr>
+          <w:iCs/>
+        </w:rPr>
+      </w:pPr>
+      <w:r>
+        <w:rPr>
+          <w:iCs/>
+        </w:rPr>
+        <w:tab/>
         <w:t>+ Message</w:t>
       </w:r>
     </w:p>
@@ -5660,6 +5656,20 @@
       </w:r>
     </w:p>
     <w:p>
+      <w:pPr>
+        <w:rPr>
+          <w:iCs/>
+        </w:rPr>
+      </w:pPr>
+      <w:r>
+        <w:rPr>
+          <w:iCs/>
+        </w:rPr>
+        <w:tab/>
+        <w:t>+ Account management</w:t>
+      </w:r>
+    </w:p>
+    <w:p>
       <w:r>
         <w:rPr>
           <w:iCs/>
@@ -5685,10 +5695,7 @@
         <w:t xml:space="preserve">For its purposes, the website has the following main </w:t>
       </w:r>
       <w:r>
-        <w:t>features</w:t>
-      </w:r>
-      <w:r>
-        <w:t>:</w:t>
+        <w:t>features:</w:t>
       </w:r>
     </w:p>
     <w:p>
@@ -5726,13 +5733,7 @@
         <w:rPr>
           <w:iCs/>
         </w:rPr>
-        <w:t>Report/Feedback</w:t>
-      </w:r>
-      <w:r>
-        <w:rPr>
-          <w:iCs/>
-        </w:rPr>
-        <w:t xml:space="preserve"> management</w:t>
+        <w:t>Report/Feedback management</w:t>
       </w:r>
     </w:p>
     <w:p>
@@ -5825,6 +5826,7 @@
         <w:rPr>
           <w:iCs/>
         </w:rPr>
+        <w:lastRenderedPageBreak/>
         <w:t xml:space="preserve">   + Login </w:t>
       </w:r>
     </w:p>
@@ -5851,7 +5853,6 @@
         <w:rPr>
           <w:iCs/>
         </w:rPr>
-        <w:lastRenderedPageBreak/>
         <w:t xml:space="preserve">   + Register</w:t>
       </w:r>
     </w:p>
@@ -5871,7 +5872,19 @@
         <w:rPr>
           <w:iCs/>
         </w:rPr>
-        <w:t>Forgot password</w:t>
+        <w:t>Forg</w:t>
+      </w:r>
+      <w:r>
+        <w:rPr>
+          <w:iCs/>
+        </w:rPr>
+        <w:t>e</w:t>
+      </w:r>
+      <w:r>
+        <w:rPr>
+          <w:iCs/>
+        </w:rPr>
+        <w:t>t password</w:t>
       </w:r>
     </w:p>
     <w:p>
@@ -6063,7 +6076,6 @@
         <w:rPr>
           <w:iCs/>
         </w:rPr>
-        <w:lastRenderedPageBreak/>
         <w:t>- Step 3: Click “Đăng nhập”</w:t>
       </w:r>
     </w:p>
@@ -6303,7 +6315,6 @@
         <w:rPr>
           <w:iCs/>
         </w:rPr>
-        <w:lastRenderedPageBreak/>
         <w:t xml:space="preserve">- Step </w:t>
       </w:r>
       <w:r>
@@ -6316,13 +6327,7 @@
         <w:rPr>
           <w:iCs/>
         </w:rPr>
-        <w:t xml:space="preserve">: </w:t>
-      </w:r>
-      <w:r>
-        <w:rPr>
-          <w:iCs/>
-        </w:rPr>
-        <w:t>Click “Đăng nhập”</w:t>
+        <w:t>: Click “Đăng nhập”</w:t>
       </w:r>
     </w:p>
     <w:p>
@@ -6408,7 +6413,7 @@
           <w:bCs/>
           <w:i/>
         </w:rPr>
-        <w:t>2</w:t>
+        <w:t>2.</w:t>
       </w:r>
       <w:r>
         <w:rPr>
@@ -6416,7 +6421,7 @@
           <w:bCs/>
           <w:i/>
         </w:rPr>
-        <w:t>.</w:t>
+        <w:t xml:space="preserve"> Login</w:t>
       </w:r>
       <w:r>
         <w:rPr>
@@ -6424,23 +6429,7 @@
           <w:bCs/>
           <w:i/>
         </w:rPr>
-        <w:t xml:space="preserve"> Login</w:t>
-      </w:r>
-      <w:r>
-        <w:rPr>
-          <w:b/>
-          <w:bCs/>
-          <w:i/>
-        </w:rPr>
-        <w:t xml:space="preserve"> by </w:t>
-      </w:r>
-      <w:r>
-        <w:rPr>
-          <w:b/>
-          <w:bCs/>
-          <w:i/>
-        </w:rPr>
-        <w:t>Google Account</w:t>
+        <w:t xml:space="preserve"> by Google Account</w:t>
       </w:r>
     </w:p>
     <w:p>
@@ -6572,32 +6561,13 @@
           <w:bCs/>
           <w:iCs/>
         </w:rPr>
-        <w:lastRenderedPageBreak/>
         <w:t xml:space="preserve">- </w:t>
       </w:r>
       <w:r>
         <w:rPr>
           <w:iCs/>
         </w:rPr>
-        <w:t xml:space="preserve">Step </w:t>
-      </w:r>
-      <w:r>
-        <w:rPr>
-          <w:iCs/>
-        </w:rPr>
-        <w:t>5</w:t>
-      </w:r>
-      <w:r>
-        <w:rPr>
-          <w:iCs/>
-        </w:rPr>
-        <w:t xml:space="preserve">_2: </w:t>
-      </w:r>
-      <w:r>
-        <w:rPr>
-          <w:iCs/>
-        </w:rPr>
-        <w:t>Select Account</w:t>
+        <w:t>Step 5_2: Select Account</w:t>
       </w:r>
     </w:p>
     <w:p>
@@ -6681,25 +6651,7 @@
         <w:rPr>
           <w:iCs/>
         </w:rPr>
-        <w:t xml:space="preserve">Step </w:t>
-      </w:r>
-      <w:r>
-        <w:rPr>
-          <w:iCs/>
-        </w:rPr>
-        <w:t>6</w:t>
-      </w:r>
-      <w:r>
-        <w:rPr>
-          <w:iCs/>
-        </w:rPr>
-        <w:t xml:space="preserve">_2: </w:t>
-      </w:r>
-      <w:r>
-        <w:rPr>
-          <w:iCs/>
-        </w:rPr>
-        <w:t>Click “Cho phép”</w:t>
+        <w:t>Step 6_2: Click “Cho phép”</w:t>
       </w:r>
     </w:p>
     <w:p>
@@ -6773,28 +6725,19 @@
     </w:p>
     <w:p>
       <w:pPr>
-        <w:pStyle w:val="Heading4"/>
-      </w:pPr>
-      <w:bookmarkStart w:id="42" w:name="_Toc167708620"/>
-      <w:r>
-        <w:t>c. Feature 2</w:t>
-      </w:r>
-      <w:bookmarkEnd w:id="42"/>
-    </w:p>
-    <w:p>
-      <w:pPr>
         <w:rPr>
           <w:i/>
           <w:color w:val="0000FF"/>
         </w:rPr>
       </w:pPr>
-      <w:r>
+    </w:p>
+    <w:p>
+      <w:pPr>
         <w:rPr>
           <w:i/>
           <w:color w:val="0000FF"/>
         </w:rPr>
-        <w:t>[Descript the purpose of this feature.]</w:t>
-      </w:r>
+      </w:pPr>
     </w:p>
     <w:p>
       <w:pPr>
@@ -6803,48 +6746,2700 @@
           <w:color w:val="0000FF"/>
         </w:rPr>
       </w:pPr>
-      <w:r>
+    </w:p>
+    <w:p>
+      <w:pPr>
         <w:rPr>
           <w:i/>
           <w:color w:val="0000FF"/>
         </w:rPr>
-        <w:t xml:space="preserve"> [List of functions used in this feature.]</w:t>
-      </w:r>
-    </w:p>
-    <w:p>
-      <w:pPr>
-        <w:rPr>
+      </w:pPr>
+    </w:p>
+    <w:p>
+      <w:pPr>
+        <w:rPr>
+          <w:b/>
+          <w:bCs/>
           <w:i/>
-          <w:color w:val="0000FF"/>
-        </w:rPr>
-      </w:pPr>
-      <w:r>
-        <w:rPr>
+        </w:rPr>
+      </w:pPr>
+      <w:r>
+        <w:rPr>
+          <w:b/>
+          <w:bCs/>
           <w:i/>
-          <w:color w:val="0000FF"/>
-        </w:rPr>
-        <w:t xml:space="preserve"> [Insert the user interface(s) of each function and provide step by step description of how to use that function.]</w:t>
-      </w:r>
-    </w:p>
-    <w:p>
-      <w:r>
+        </w:rPr>
+        <w:t>3.3.2.</w:t>
+      </w:r>
+      <w:r>
+        <w:rPr>
+          <w:b/>
+          <w:bCs/>
+          <w:i/>
+        </w:rPr>
+        <w:t>2</w:t>
+      </w:r>
+      <w:r>
+        <w:rPr>
+          <w:b/>
+          <w:bCs/>
+          <w:i/>
+        </w:rPr>
+        <w:t>. Function Log</w:t>
+      </w:r>
+      <w:r>
+        <w:rPr>
+          <w:b/>
+          <w:bCs/>
+          <w:i/>
+        </w:rPr>
+        <w:t>out</w:t>
+      </w:r>
+    </w:p>
+    <w:p>
+      <w:pPr>
+        <w:rPr>
+          <w:iCs/>
+        </w:rPr>
+      </w:pPr>
+      <w:r>
+        <w:rPr>
+          <w:iCs/>
+        </w:rPr>
+        <w:t>- S</w:t>
+      </w:r>
+      <w:r>
+        <w:rPr>
+          <w:iCs/>
+        </w:rPr>
+        <w:t>tep 1: Click Icon Account</w:t>
+      </w:r>
+    </w:p>
+    <w:p>
+      <w:pPr>
+        <w:rPr>
+          <w:iCs/>
+        </w:rPr>
+      </w:pPr>
+      <w:r>
+        <w:rPr>
+          <w:iCs/>
+          <w:noProof/>
+        </w:rPr>
+        <w:drawing>
+          <wp:inline distT="0" distB="0" distL="0" distR="0" wp14:anchorId="5FD11D46" wp14:editId="745CF8D8">
+            <wp:extent cx="1547495" cy="3094990"/>
+            <wp:effectExtent l="0" t="0" r="0" b="0"/>
+            <wp:docPr id="3" name="Picture 3"/>
+            <wp:cNvGraphicFramePr>
+              <a:graphicFrameLocks xmlns:a="http://schemas.openxmlformats.org/drawingml/2006/main" noChangeAspect="1"/>
+            </wp:cNvGraphicFramePr>
+            <a:graphic xmlns:a="http://schemas.openxmlformats.org/drawingml/2006/main">
+              <a:graphicData uri="http://schemas.openxmlformats.org/drawingml/2006/picture">
+                <pic:pic xmlns:pic="http://schemas.openxmlformats.org/drawingml/2006/picture">
+                  <pic:nvPicPr>
+                    <pic:cNvPr id="0" name="Picture 1"/>
+                    <pic:cNvPicPr>
+                      <a:picLocks noChangeAspect="1" noChangeArrowheads="1"/>
+                    </pic:cNvPicPr>
+                  </pic:nvPicPr>
+                  <pic:blipFill>
+                    <a:blip r:embed="rId8" cstate="print">
+                      <a:extLst>
+                        <a:ext uri="{28A0092B-C50C-407E-A947-70E740481C1C}">
+                          <a14:useLocalDpi xmlns:a14="http://schemas.microsoft.com/office/drawing/2010/main" val="0"/>
+                        </a:ext>
+                      </a:extLst>
+                    </a:blip>
+                    <a:srcRect/>
+                    <a:stretch>
+                      <a:fillRect/>
+                    </a:stretch>
+                  </pic:blipFill>
+                  <pic:spPr bwMode="auto">
+                    <a:xfrm>
+                      <a:off x="0" y="0"/>
+                      <a:ext cx="1549834" cy="3099668"/>
+                    </a:xfrm>
+                    <a:prstGeom prst="rect">
+                      <a:avLst/>
+                    </a:prstGeom>
+                    <a:noFill/>
+                    <a:ln>
+                      <a:noFill/>
+                    </a:ln>
+                  </pic:spPr>
+                </pic:pic>
+              </a:graphicData>
+            </a:graphic>
+          </wp:inline>
+        </w:drawing>
+      </w:r>
+    </w:p>
+    <w:p>
+      <w:pPr>
+        <w:rPr>
+          <w:iCs/>
+        </w:rPr>
+      </w:pPr>
+      <w:r>
+        <w:rPr>
+          <w:iCs/>
+        </w:rPr>
+        <w:t>- Step 2: Click “Đăng xuất”</w:t>
+      </w:r>
+    </w:p>
+    <w:p>
+      <w:pPr>
+        <w:rPr>
+          <w:iCs/>
+        </w:rPr>
+      </w:pPr>
+      <w:r>
+        <w:rPr>
+          <w:iCs/>
+          <w:noProof/>
+        </w:rPr>
+        <w:drawing>
+          <wp:inline distT="0" distB="0" distL="0" distR="0" wp14:anchorId="0FEB6E76" wp14:editId="14B7DDF5">
+            <wp:extent cx="1547495" cy="3094990"/>
+            <wp:effectExtent l="0" t="0" r="0" b="0"/>
+            <wp:docPr id="4" name="Picture 4"/>
+            <wp:cNvGraphicFramePr>
+              <a:graphicFrameLocks xmlns:a="http://schemas.openxmlformats.org/drawingml/2006/main" noChangeAspect="1"/>
+            </wp:cNvGraphicFramePr>
+            <a:graphic xmlns:a="http://schemas.openxmlformats.org/drawingml/2006/main">
+              <a:graphicData uri="http://schemas.openxmlformats.org/drawingml/2006/picture">
+                <pic:pic xmlns:pic="http://schemas.openxmlformats.org/drawingml/2006/picture">
+                  <pic:nvPicPr>
+                    <pic:cNvPr id="0" name="Picture 1"/>
+                    <pic:cNvPicPr>
+                      <a:picLocks noChangeAspect="1" noChangeArrowheads="1"/>
+                    </pic:cNvPicPr>
+                  </pic:nvPicPr>
+                  <pic:blipFill>
+                    <a:blip r:embed="rId15" cstate="print">
+                      <a:extLst>
+                        <a:ext uri="{28A0092B-C50C-407E-A947-70E740481C1C}">
+                          <a14:useLocalDpi xmlns:a14="http://schemas.microsoft.com/office/drawing/2010/main" val="0"/>
+                        </a:ext>
+                      </a:extLst>
+                    </a:blip>
+                    <a:srcRect/>
+                    <a:stretch>
+                      <a:fillRect/>
+                    </a:stretch>
+                  </pic:blipFill>
+                  <pic:spPr bwMode="auto">
+                    <a:xfrm>
+                      <a:off x="0" y="0"/>
+                      <a:ext cx="1550057" cy="3100114"/>
+                    </a:xfrm>
+                    <a:prstGeom prst="rect">
+                      <a:avLst/>
+                    </a:prstGeom>
+                    <a:noFill/>
+                    <a:ln>
+                      <a:noFill/>
+                    </a:ln>
+                  </pic:spPr>
+                </pic:pic>
+              </a:graphicData>
+            </a:graphic>
+          </wp:inline>
+        </w:drawing>
+      </w:r>
+    </w:p>
+    <w:p>
+      <w:pPr>
+        <w:rPr>
+          <w:iCs/>
+        </w:rPr>
+      </w:pPr>
+    </w:p>
+    <w:p>
+      <w:pPr>
+        <w:rPr>
+          <w:iCs/>
+        </w:rPr>
+      </w:pPr>
+    </w:p>
+    <w:p>
+      <w:pPr>
+        <w:rPr>
+          <w:iCs/>
+        </w:rPr>
+      </w:pPr>
+    </w:p>
+    <w:p>
+      <w:pPr>
+        <w:rPr>
+          <w:iCs/>
+        </w:rPr>
+      </w:pPr>
+    </w:p>
+    <w:p>
+      <w:pPr>
+        <w:rPr>
+          <w:iCs/>
+        </w:rPr>
+      </w:pPr>
+    </w:p>
+    <w:p>
+      <w:pPr>
+        <w:rPr>
+          <w:iCs/>
+        </w:rPr>
+      </w:pPr>
+      <w:r>
+        <w:rPr>
+          <w:iCs/>
+        </w:rPr>
+        <w:t>- Step 3: Click “Có”</w:t>
+      </w:r>
+    </w:p>
+    <w:p>
+      <w:pPr>
+        <w:rPr>
+          <w:iCs/>
+        </w:rPr>
+      </w:pPr>
+      <w:r>
+        <w:rPr>
+          <w:iCs/>
+          <w:noProof/>
+        </w:rPr>
+        <w:drawing>
+          <wp:inline distT="0" distB="0" distL="0" distR="0" wp14:anchorId="1A61D13D" wp14:editId="43FB88B5">
+            <wp:extent cx="1552575" cy="3105150"/>
+            <wp:effectExtent l="0" t="0" r="9525" b="0"/>
+            <wp:docPr id="12" name="Picture 12"/>
+            <wp:cNvGraphicFramePr>
+              <a:graphicFrameLocks xmlns:a="http://schemas.openxmlformats.org/drawingml/2006/main" noChangeAspect="1"/>
+            </wp:cNvGraphicFramePr>
+            <a:graphic xmlns:a="http://schemas.openxmlformats.org/drawingml/2006/main">
+              <a:graphicData uri="http://schemas.openxmlformats.org/drawingml/2006/picture">
+                <pic:pic xmlns:pic="http://schemas.openxmlformats.org/drawingml/2006/picture">
+                  <pic:nvPicPr>
+                    <pic:cNvPr id="0" name="Picture 2"/>
+                    <pic:cNvPicPr>
+                      <a:picLocks noChangeAspect="1" noChangeArrowheads="1"/>
+                    </pic:cNvPicPr>
+                  </pic:nvPicPr>
+                  <pic:blipFill>
+                    <a:blip r:embed="rId16" cstate="print">
+                      <a:extLst>
+                        <a:ext uri="{28A0092B-C50C-407E-A947-70E740481C1C}">
+                          <a14:useLocalDpi xmlns:a14="http://schemas.microsoft.com/office/drawing/2010/main" val="0"/>
+                        </a:ext>
+                      </a:extLst>
+                    </a:blip>
+                    <a:srcRect/>
+                    <a:stretch>
+                      <a:fillRect/>
+                    </a:stretch>
+                  </pic:blipFill>
+                  <pic:spPr bwMode="auto">
+                    <a:xfrm>
+                      <a:off x="0" y="0"/>
+                      <a:ext cx="1559024" cy="3118048"/>
+                    </a:xfrm>
+                    <a:prstGeom prst="rect">
+                      <a:avLst/>
+                    </a:prstGeom>
+                    <a:noFill/>
+                    <a:ln>
+                      <a:noFill/>
+                    </a:ln>
+                  </pic:spPr>
+                </pic:pic>
+              </a:graphicData>
+            </a:graphic>
+          </wp:inline>
+        </w:drawing>
+      </w:r>
+    </w:p>
+    <w:p>
+      <w:pPr>
+        <w:rPr>
+          <w:iCs/>
+        </w:rPr>
+      </w:pPr>
+    </w:p>
+    <w:p>
+      <w:pPr>
+        <w:rPr>
+          <w:b/>
+          <w:bCs/>
+          <w:i/>
+        </w:rPr>
+      </w:pPr>
+      <w:r>
+        <w:rPr>
+          <w:b/>
+          <w:bCs/>
+          <w:i/>
+        </w:rPr>
+        <w:t>3.3.2.</w:t>
+      </w:r>
+      <w:r>
+        <w:rPr>
+          <w:b/>
+          <w:bCs/>
+          <w:i/>
+        </w:rPr>
+        <w:t>3</w:t>
+      </w:r>
+      <w:r>
+        <w:rPr>
+          <w:b/>
+          <w:bCs/>
+          <w:i/>
+        </w:rPr>
+        <w:t xml:space="preserve">. Function </w:t>
+      </w:r>
+      <w:r>
+        <w:rPr>
+          <w:b/>
+          <w:bCs/>
+          <w:i/>
+        </w:rPr>
+        <w:t>Register</w:t>
+      </w:r>
+    </w:p>
+    <w:p>
+      <w:pPr>
+        <w:rPr>
+          <w:iCs/>
+        </w:rPr>
+      </w:pPr>
+      <w:r>
+        <w:rPr>
+          <w:iCs/>
+        </w:rPr>
+        <w:t>- Step 1: Click “Đăng kí”</w:t>
+      </w:r>
+    </w:p>
+    <w:p>
+      <w:pPr>
+        <w:rPr>
+          <w:b/>
+          <w:bCs/>
+          <w:iCs/>
+        </w:rPr>
+      </w:pPr>
+      <w:r>
+        <w:rPr>
+          <w:b/>
+          <w:bCs/>
+          <w:iCs/>
+          <w:noProof/>
+        </w:rPr>
+        <w:drawing>
+          <wp:inline distT="0" distB="0" distL="0" distR="0" wp14:anchorId="6F259966" wp14:editId="34A17C96">
+            <wp:extent cx="1543050" cy="3086099"/>
+            <wp:effectExtent l="0" t="0" r="0" b="635"/>
+            <wp:docPr id="13" name="Picture 13"/>
+            <wp:cNvGraphicFramePr>
+              <a:graphicFrameLocks xmlns:a="http://schemas.openxmlformats.org/drawingml/2006/main" noChangeAspect="1"/>
+            </wp:cNvGraphicFramePr>
+            <a:graphic xmlns:a="http://schemas.openxmlformats.org/drawingml/2006/main">
+              <a:graphicData uri="http://schemas.openxmlformats.org/drawingml/2006/picture">
+                <pic:pic xmlns:pic="http://schemas.openxmlformats.org/drawingml/2006/picture">
+                  <pic:nvPicPr>
+                    <pic:cNvPr id="0" name="Picture 3"/>
+                    <pic:cNvPicPr>
+                      <a:picLocks noChangeAspect="1" noChangeArrowheads="1"/>
+                    </pic:cNvPicPr>
+                  </pic:nvPicPr>
+                  <pic:blipFill>
+                    <a:blip r:embed="rId17" cstate="print">
+                      <a:extLst>
+                        <a:ext uri="{28A0092B-C50C-407E-A947-70E740481C1C}">
+                          <a14:useLocalDpi xmlns:a14="http://schemas.microsoft.com/office/drawing/2010/main" val="0"/>
+                        </a:ext>
+                      </a:extLst>
+                    </a:blip>
+                    <a:srcRect/>
+                    <a:stretch>
+                      <a:fillRect/>
+                    </a:stretch>
+                  </pic:blipFill>
+                  <pic:spPr bwMode="auto">
+                    <a:xfrm>
+                      <a:off x="0" y="0"/>
+                      <a:ext cx="1549663" cy="3099325"/>
+                    </a:xfrm>
+                    <a:prstGeom prst="rect">
+                      <a:avLst/>
+                    </a:prstGeom>
+                    <a:noFill/>
+                    <a:ln>
+                      <a:noFill/>
+                    </a:ln>
+                  </pic:spPr>
+                </pic:pic>
+              </a:graphicData>
+            </a:graphic>
+          </wp:inline>
+        </w:drawing>
+      </w:r>
+    </w:p>
+    <w:p>
+      <w:pPr>
+        <w:rPr>
+          <w:b/>
+          <w:bCs/>
+          <w:iCs/>
+        </w:rPr>
+      </w:pPr>
+    </w:p>
+    <w:p>
+      <w:pPr>
+        <w:rPr>
+          <w:b/>
+          <w:bCs/>
+          <w:iCs/>
+        </w:rPr>
+      </w:pPr>
+    </w:p>
+    <w:p>
+      <w:pPr>
+        <w:rPr>
+          <w:b/>
+          <w:bCs/>
+          <w:iCs/>
+        </w:rPr>
+      </w:pPr>
+    </w:p>
+    <w:p>
+      <w:pPr>
+        <w:rPr>
+          <w:b/>
+          <w:bCs/>
+          <w:iCs/>
+        </w:rPr>
+      </w:pPr>
+    </w:p>
+    <w:p>
+      <w:pPr>
+        <w:rPr>
+          <w:iCs/>
+        </w:rPr>
+      </w:pPr>
+      <w:r>
+        <w:rPr>
+          <w:b/>
+          <w:bCs/>
+          <w:iCs/>
+        </w:rPr>
+        <w:t xml:space="preserve">- </w:t>
+      </w:r>
+      <w:r>
+        <w:rPr>
+          <w:iCs/>
+        </w:rPr>
+        <w:t>Step 2: Input phone number and click “Đăng kí”</w:t>
+      </w:r>
+    </w:p>
+    <w:p>
+      <w:pPr>
+        <w:rPr>
+          <w:iCs/>
+        </w:rPr>
+      </w:pPr>
+      <w:r>
+        <w:rPr>
+          <w:iCs/>
+          <w:noProof/>
+        </w:rPr>
+        <w:drawing>
+          <wp:inline distT="0" distB="0" distL="0" distR="0" wp14:anchorId="5598CDE7" wp14:editId="3F6ADC22">
+            <wp:extent cx="1476375" cy="2952750"/>
+            <wp:effectExtent l="0" t="0" r="9525" b="0"/>
+            <wp:docPr id="15" name="Picture 15"/>
+            <wp:cNvGraphicFramePr>
+              <a:graphicFrameLocks xmlns:a="http://schemas.openxmlformats.org/drawingml/2006/main" noChangeAspect="1"/>
+            </wp:cNvGraphicFramePr>
+            <a:graphic xmlns:a="http://schemas.openxmlformats.org/drawingml/2006/main">
+              <a:graphicData uri="http://schemas.openxmlformats.org/drawingml/2006/picture">
+                <pic:pic xmlns:pic="http://schemas.openxmlformats.org/drawingml/2006/picture">
+                  <pic:nvPicPr>
+                    <pic:cNvPr id="0" name="Picture 5"/>
+                    <pic:cNvPicPr>
+                      <a:picLocks noChangeAspect="1" noChangeArrowheads="1"/>
+                    </pic:cNvPicPr>
+                  </pic:nvPicPr>
+                  <pic:blipFill>
+                    <a:blip r:embed="rId18" cstate="print">
+                      <a:extLst>
+                        <a:ext uri="{28A0092B-C50C-407E-A947-70E740481C1C}">
+                          <a14:useLocalDpi xmlns:a14="http://schemas.microsoft.com/office/drawing/2010/main" val="0"/>
+                        </a:ext>
+                      </a:extLst>
+                    </a:blip>
+                    <a:srcRect/>
+                    <a:stretch>
+                      <a:fillRect/>
+                    </a:stretch>
+                  </pic:blipFill>
+                  <pic:spPr bwMode="auto">
+                    <a:xfrm>
+                      <a:off x="0" y="0"/>
+                      <a:ext cx="1478877" cy="2957754"/>
+                    </a:xfrm>
+                    <a:prstGeom prst="rect">
+                      <a:avLst/>
+                    </a:prstGeom>
+                    <a:noFill/>
+                    <a:ln>
+                      <a:noFill/>
+                    </a:ln>
+                  </pic:spPr>
+                </pic:pic>
+              </a:graphicData>
+            </a:graphic>
+          </wp:inline>
+        </w:drawing>
+      </w:r>
+    </w:p>
+    <w:p>
+      <w:pPr>
+        <w:rPr>
+          <w:iCs/>
+        </w:rPr>
+      </w:pPr>
+      <w:r>
+        <w:rPr>
+          <w:iCs/>
+        </w:rPr>
+        <w:t>- Step 3: Input OTP and click “Xác nhận”</w:t>
+      </w:r>
+    </w:p>
+    <w:p>
+      <w:pPr>
+        <w:rPr>
+          <w:iCs/>
+        </w:rPr>
+      </w:pPr>
+      <w:r>
+        <w:rPr>
+          <w:iCs/>
+          <w:noProof/>
+        </w:rPr>
+        <w:drawing>
+          <wp:inline distT="0" distB="0" distL="0" distR="0" wp14:anchorId="6B6FDEFB" wp14:editId="26D10DE4">
+            <wp:extent cx="1495425" cy="2990850"/>
+            <wp:effectExtent l="0" t="0" r="9525" b="0"/>
+            <wp:docPr id="16" name="Picture 16"/>
+            <wp:cNvGraphicFramePr>
+              <a:graphicFrameLocks xmlns:a="http://schemas.openxmlformats.org/drawingml/2006/main" noChangeAspect="1"/>
+            </wp:cNvGraphicFramePr>
+            <a:graphic xmlns:a="http://schemas.openxmlformats.org/drawingml/2006/main">
+              <a:graphicData uri="http://schemas.openxmlformats.org/drawingml/2006/picture">
+                <pic:pic xmlns:pic="http://schemas.openxmlformats.org/drawingml/2006/picture">
+                  <pic:nvPicPr>
+                    <pic:cNvPr id="0" name="Picture 6"/>
+                    <pic:cNvPicPr>
+                      <a:picLocks noChangeAspect="1" noChangeArrowheads="1"/>
+                    </pic:cNvPicPr>
+                  </pic:nvPicPr>
+                  <pic:blipFill>
+                    <a:blip r:embed="rId19" cstate="print">
+                      <a:extLst>
+                        <a:ext uri="{28A0092B-C50C-407E-A947-70E740481C1C}">
+                          <a14:useLocalDpi xmlns:a14="http://schemas.microsoft.com/office/drawing/2010/main" val="0"/>
+                        </a:ext>
+                      </a:extLst>
+                    </a:blip>
+                    <a:srcRect/>
+                    <a:stretch>
+                      <a:fillRect/>
+                    </a:stretch>
+                  </pic:blipFill>
+                  <pic:spPr bwMode="auto">
+                    <a:xfrm>
+                      <a:off x="0" y="0"/>
+                      <a:ext cx="1501866" cy="3003732"/>
+                    </a:xfrm>
+                    <a:prstGeom prst="rect">
+                      <a:avLst/>
+                    </a:prstGeom>
+                    <a:noFill/>
+                    <a:ln>
+                      <a:noFill/>
+                    </a:ln>
+                  </pic:spPr>
+                </pic:pic>
+              </a:graphicData>
+            </a:graphic>
+          </wp:inline>
+        </w:drawing>
+      </w:r>
+    </w:p>
+    <w:p>
+      <w:pPr>
+        <w:rPr>
+          <w:iCs/>
+        </w:rPr>
+      </w:pPr>
+    </w:p>
+    <w:p>
+      <w:pPr>
+        <w:rPr>
+          <w:iCs/>
+        </w:rPr>
+      </w:pPr>
+    </w:p>
+    <w:p>
+      <w:pPr>
+        <w:rPr>
+          <w:iCs/>
+        </w:rPr>
+      </w:pPr>
+    </w:p>
+    <w:p>
+      <w:pPr>
+        <w:rPr>
+          <w:iCs/>
+        </w:rPr>
+      </w:pPr>
+    </w:p>
+    <w:p>
+      <w:pPr>
+        <w:rPr>
+          <w:iCs/>
+        </w:rPr>
+      </w:pPr>
+    </w:p>
+    <w:p>
+      <w:pPr>
+        <w:rPr>
+          <w:iCs/>
+        </w:rPr>
+      </w:pPr>
+    </w:p>
+    <w:p>
+      <w:pPr>
+        <w:rPr>
+          <w:iCs/>
+        </w:rPr>
+      </w:pPr>
+    </w:p>
+    <w:p>
+      <w:pPr>
+        <w:rPr>
+          <w:iCs/>
+        </w:rPr>
+      </w:pPr>
+      <w:r>
+        <w:rPr>
+          <w:iCs/>
+        </w:rPr>
+        <w:t>- Step 4: Input information and click “Đăng kí”</w:t>
+      </w:r>
+    </w:p>
+    <w:p>
+      <w:pPr>
+        <w:rPr>
+          <w:iCs/>
+        </w:rPr>
+      </w:pPr>
+      <w:r>
+        <w:rPr>
+          <w:iCs/>
+          <w:noProof/>
+        </w:rPr>
+        <w:drawing>
+          <wp:inline distT="0" distB="0" distL="0" distR="0" wp14:anchorId="5E5B06FF" wp14:editId="4A4E000F">
+            <wp:extent cx="1504950" cy="3009899"/>
+            <wp:effectExtent l="0" t="0" r="0" b="635"/>
+            <wp:docPr id="17" name="Picture 17"/>
+            <wp:cNvGraphicFramePr>
+              <a:graphicFrameLocks xmlns:a="http://schemas.openxmlformats.org/drawingml/2006/main" noChangeAspect="1"/>
+            </wp:cNvGraphicFramePr>
+            <a:graphic xmlns:a="http://schemas.openxmlformats.org/drawingml/2006/main">
+              <a:graphicData uri="http://schemas.openxmlformats.org/drawingml/2006/picture">
+                <pic:pic xmlns:pic="http://schemas.openxmlformats.org/drawingml/2006/picture">
+                  <pic:nvPicPr>
+                    <pic:cNvPr id="0" name="Picture 7"/>
+                    <pic:cNvPicPr>
+                      <a:picLocks noChangeAspect="1" noChangeArrowheads="1"/>
+                    </pic:cNvPicPr>
+                  </pic:nvPicPr>
+                  <pic:blipFill>
+                    <a:blip r:embed="rId20" cstate="print">
+                      <a:extLst>
+                        <a:ext uri="{28A0092B-C50C-407E-A947-70E740481C1C}">
+                          <a14:useLocalDpi xmlns:a14="http://schemas.microsoft.com/office/drawing/2010/main" val="0"/>
+                        </a:ext>
+                      </a:extLst>
+                    </a:blip>
+                    <a:srcRect/>
+                    <a:stretch>
+                      <a:fillRect/>
+                    </a:stretch>
+                  </pic:blipFill>
+                  <pic:spPr bwMode="auto">
+                    <a:xfrm>
+                      <a:off x="0" y="0"/>
+                      <a:ext cx="1512928" cy="3025855"/>
+                    </a:xfrm>
+                    <a:prstGeom prst="rect">
+                      <a:avLst/>
+                    </a:prstGeom>
+                    <a:noFill/>
+                    <a:ln>
+                      <a:noFill/>
+                    </a:ln>
+                  </pic:spPr>
+                </pic:pic>
+              </a:graphicData>
+            </a:graphic>
+          </wp:inline>
+        </w:drawing>
+      </w:r>
+    </w:p>
+    <w:p>
+      <w:pPr>
+        <w:rPr>
+          <w:iCs/>
+        </w:rPr>
+      </w:pPr>
+      <w:r>
+        <w:rPr>
+          <w:iCs/>
+        </w:rPr>
+        <w:t>- Step 5: Click “OK”</w:t>
+      </w:r>
+    </w:p>
+    <w:p>
+      <w:pPr>
+        <w:rPr>
+          <w:iCs/>
+        </w:rPr>
+      </w:pPr>
+      <w:r>
+        <w:rPr>
+          <w:iCs/>
+          <w:noProof/>
+        </w:rPr>
+        <w:drawing>
+          <wp:inline distT="0" distB="0" distL="0" distR="0" wp14:anchorId="0F7DC0CA" wp14:editId="5F9E5B10">
+            <wp:extent cx="1552575" cy="3137516"/>
+            <wp:effectExtent l="0" t="0" r="0" b="6350"/>
+            <wp:docPr id="18" name="Picture 18"/>
+            <wp:cNvGraphicFramePr>
+              <a:graphicFrameLocks xmlns:a="http://schemas.openxmlformats.org/drawingml/2006/main" noChangeAspect="1"/>
+            </wp:cNvGraphicFramePr>
+            <a:graphic xmlns:a="http://schemas.openxmlformats.org/drawingml/2006/main">
+              <a:graphicData uri="http://schemas.openxmlformats.org/drawingml/2006/picture">
+                <pic:pic xmlns:pic="http://schemas.openxmlformats.org/drawingml/2006/picture">
+                  <pic:nvPicPr>
+                    <pic:cNvPr id="0" name="Picture 8"/>
+                    <pic:cNvPicPr>
+                      <a:picLocks noChangeAspect="1" noChangeArrowheads="1"/>
+                    </pic:cNvPicPr>
+                  </pic:nvPicPr>
+                  <pic:blipFill>
+                    <a:blip r:embed="rId21" cstate="print">
+                      <a:extLst>
+                        <a:ext uri="{28A0092B-C50C-407E-A947-70E740481C1C}">
+                          <a14:useLocalDpi xmlns:a14="http://schemas.microsoft.com/office/drawing/2010/main" val="0"/>
+                        </a:ext>
+                      </a:extLst>
+                    </a:blip>
+                    <a:srcRect/>
+                    <a:stretch>
+                      <a:fillRect/>
+                    </a:stretch>
+                  </pic:blipFill>
+                  <pic:spPr bwMode="auto">
+                    <a:xfrm>
+                      <a:off x="0" y="0"/>
+                      <a:ext cx="1568644" cy="3169989"/>
+                    </a:xfrm>
+                    <a:prstGeom prst="rect">
+                      <a:avLst/>
+                    </a:prstGeom>
+                    <a:noFill/>
+                    <a:ln>
+                      <a:noFill/>
+                    </a:ln>
+                  </pic:spPr>
+                </pic:pic>
+              </a:graphicData>
+            </a:graphic>
+          </wp:inline>
+        </w:drawing>
+      </w:r>
+    </w:p>
+    <w:p>
+      <w:pPr>
+        <w:rPr>
+          <w:iCs/>
+        </w:rPr>
+      </w:pPr>
+    </w:p>
+    <w:p>
+      <w:pPr>
+        <w:rPr>
+          <w:iCs/>
+        </w:rPr>
+      </w:pPr>
+    </w:p>
+    <w:p>
+      <w:pPr>
+        <w:rPr>
+          <w:iCs/>
+        </w:rPr>
+      </w:pPr>
+    </w:p>
+    <w:p>
+      <w:pPr>
+        <w:rPr>
+          <w:iCs/>
+        </w:rPr>
+      </w:pPr>
+    </w:p>
+    <w:p>
+      <w:pPr>
+        <w:rPr>
+          <w:iCs/>
+        </w:rPr>
+      </w:pPr>
+    </w:p>
+    <w:p>
+      <w:pPr>
+        <w:rPr>
+          <w:iCs/>
+        </w:rPr>
+      </w:pPr>
+    </w:p>
+    <w:p>
+      <w:pPr>
+        <w:rPr>
+          <w:iCs/>
+        </w:rPr>
+      </w:pPr>
+    </w:p>
+    <w:p>
+      <w:pPr>
+        <w:rPr>
+          <w:b/>
+          <w:bCs/>
+          <w:i/>
+        </w:rPr>
+      </w:pPr>
+      <w:r>
+        <w:rPr>
+          <w:b/>
+          <w:bCs/>
+          <w:i/>
+        </w:rPr>
+        <w:t>3.3.2.</w:t>
+      </w:r>
+      <w:r>
+        <w:rPr>
+          <w:b/>
+          <w:bCs/>
+          <w:i/>
+        </w:rPr>
+        <w:t>4</w:t>
+      </w:r>
+      <w:r>
+        <w:rPr>
+          <w:b/>
+          <w:bCs/>
+          <w:i/>
+        </w:rPr>
+        <w:t xml:space="preserve">. Function </w:t>
+      </w:r>
+      <w:r>
+        <w:rPr>
+          <w:b/>
+          <w:bCs/>
+          <w:i/>
+        </w:rPr>
+        <w:t>Forget Password</w:t>
+      </w:r>
+    </w:p>
+    <w:p>
+      <w:pPr>
+        <w:rPr>
+          <w:iCs/>
+        </w:rPr>
+      </w:pPr>
+      <w:r>
+        <w:rPr>
+          <w:iCs/>
+        </w:rPr>
+        <w:t>- Step 1: Click “Quên mật khẩu”</w:t>
+      </w:r>
+    </w:p>
+    <w:p>
+      <w:pPr>
+        <w:rPr>
+          <w:iCs/>
+        </w:rPr>
+      </w:pPr>
+      <w:r>
+        <w:rPr>
+          <w:iCs/>
+          <w:noProof/>
+        </w:rPr>
+        <w:drawing>
+          <wp:inline distT="0" distB="0" distL="0" distR="0" wp14:anchorId="3D8CEF9E" wp14:editId="5B0E3E69">
+            <wp:extent cx="1504950" cy="3009899"/>
+            <wp:effectExtent l="0" t="0" r="0" b="635"/>
+            <wp:docPr id="19" name="Picture 19"/>
+            <wp:cNvGraphicFramePr>
+              <a:graphicFrameLocks xmlns:a="http://schemas.openxmlformats.org/drawingml/2006/main" noChangeAspect="1"/>
+            </wp:cNvGraphicFramePr>
+            <a:graphic xmlns:a="http://schemas.openxmlformats.org/drawingml/2006/main">
+              <a:graphicData uri="http://schemas.openxmlformats.org/drawingml/2006/picture">
+                <pic:pic xmlns:pic="http://schemas.openxmlformats.org/drawingml/2006/picture">
+                  <pic:nvPicPr>
+                    <pic:cNvPr id="0" name="Picture 9"/>
+                    <pic:cNvPicPr>
+                      <a:picLocks noChangeAspect="1" noChangeArrowheads="1"/>
+                    </pic:cNvPicPr>
+                  </pic:nvPicPr>
+                  <pic:blipFill>
+                    <a:blip r:embed="rId22" cstate="print">
+                      <a:extLst>
+                        <a:ext uri="{28A0092B-C50C-407E-A947-70E740481C1C}">
+                          <a14:useLocalDpi xmlns:a14="http://schemas.microsoft.com/office/drawing/2010/main" val="0"/>
+                        </a:ext>
+                      </a:extLst>
+                    </a:blip>
+                    <a:srcRect/>
+                    <a:stretch>
+                      <a:fillRect/>
+                    </a:stretch>
+                  </pic:blipFill>
+                  <pic:spPr bwMode="auto">
+                    <a:xfrm>
+                      <a:off x="0" y="0"/>
+                      <a:ext cx="1511489" cy="3022977"/>
+                    </a:xfrm>
+                    <a:prstGeom prst="rect">
+                      <a:avLst/>
+                    </a:prstGeom>
+                    <a:noFill/>
+                    <a:ln>
+                      <a:noFill/>
+                    </a:ln>
+                  </pic:spPr>
+                </pic:pic>
+              </a:graphicData>
+            </a:graphic>
+          </wp:inline>
+        </w:drawing>
+      </w:r>
+    </w:p>
+    <w:p>
+      <w:pPr>
+        <w:rPr>
+          <w:iCs/>
+        </w:rPr>
+      </w:pPr>
+      <w:r>
+        <w:rPr>
+          <w:iCs/>
+        </w:rPr>
+        <w:t>- Step 2: Input “Phone number” and click “Xác nhận”</w:t>
+      </w:r>
+    </w:p>
+    <w:p>
+      <w:pPr>
+        <w:rPr>
+          <w:iCs/>
+        </w:rPr>
+      </w:pPr>
+      <w:r>
+        <w:rPr>
+          <w:iCs/>
+          <w:noProof/>
+        </w:rPr>
+        <w:drawing>
+          <wp:inline distT="0" distB="0" distL="0" distR="0" wp14:anchorId="3D91D30A" wp14:editId="6289BB64">
+            <wp:extent cx="1566863" cy="3133725"/>
+            <wp:effectExtent l="0" t="0" r="0" b="0"/>
+            <wp:docPr id="20" name="Picture 20"/>
+            <wp:cNvGraphicFramePr>
+              <a:graphicFrameLocks xmlns:a="http://schemas.openxmlformats.org/drawingml/2006/main" noChangeAspect="1"/>
+            </wp:cNvGraphicFramePr>
+            <a:graphic xmlns:a="http://schemas.openxmlformats.org/drawingml/2006/main">
+              <a:graphicData uri="http://schemas.openxmlformats.org/drawingml/2006/picture">
+                <pic:pic xmlns:pic="http://schemas.openxmlformats.org/drawingml/2006/picture">
+                  <pic:nvPicPr>
+                    <pic:cNvPr id="0" name="Picture 10"/>
+                    <pic:cNvPicPr>
+                      <a:picLocks noChangeAspect="1" noChangeArrowheads="1"/>
+                    </pic:cNvPicPr>
+                  </pic:nvPicPr>
+                  <pic:blipFill>
+                    <a:blip r:embed="rId23" cstate="print">
+                      <a:extLst>
+                        <a:ext uri="{28A0092B-C50C-407E-A947-70E740481C1C}">
+                          <a14:useLocalDpi xmlns:a14="http://schemas.microsoft.com/office/drawing/2010/main" val="0"/>
+                        </a:ext>
+                      </a:extLst>
+                    </a:blip>
+                    <a:srcRect/>
+                    <a:stretch>
+                      <a:fillRect/>
+                    </a:stretch>
+                  </pic:blipFill>
+                  <pic:spPr bwMode="auto">
+                    <a:xfrm>
+                      <a:off x="0" y="0"/>
+                      <a:ext cx="1570650" cy="3141299"/>
+                    </a:xfrm>
+                    <a:prstGeom prst="rect">
+                      <a:avLst/>
+                    </a:prstGeom>
+                    <a:noFill/>
+                    <a:ln>
+                      <a:noFill/>
+                    </a:ln>
+                  </pic:spPr>
+                </pic:pic>
+              </a:graphicData>
+            </a:graphic>
+          </wp:inline>
+        </w:drawing>
+      </w:r>
+    </w:p>
+    <w:p>
+      <w:pPr>
+        <w:rPr>
+          <w:iCs/>
+        </w:rPr>
+      </w:pPr>
+    </w:p>
+    <w:p>
+      <w:pPr>
+        <w:rPr>
+          <w:iCs/>
+        </w:rPr>
+      </w:pPr>
+    </w:p>
+    <w:p>
+      <w:pPr>
+        <w:rPr>
+          <w:iCs/>
+        </w:rPr>
+      </w:pPr>
+    </w:p>
+    <w:p>
+      <w:pPr>
+        <w:rPr>
+          <w:iCs/>
+        </w:rPr>
+      </w:pPr>
+    </w:p>
+    <w:p>
+      <w:pPr>
+        <w:rPr>
+          <w:iCs/>
+        </w:rPr>
+      </w:pPr>
+    </w:p>
+    <w:p>
+      <w:pPr>
+        <w:rPr>
+          <w:iCs/>
+        </w:rPr>
+      </w:pPr>
+    </w:p>
+    <w:p>
+      <w:pPr>
+        <w:rPr>
+          <w:iCs/>
+        </w:rPr>
+      </w:pPr>
+      <w:r>
+        <w:rPr>
+          <w:iCs/>
+        </w:rPr>
+        <w:t>- Step 3: Input OTP and click “Xác nhận”</w:t>
+      </w:r>
+    </w:p>
+    <w:p>
+      <w:pPr>
+        <w:rPr>
+          <w:iCs/>
+        </w:rPr>
+      </w:pPr>
+      <w:r>
+        <w:rPr>
+          <w:iCs/>
+          <w:noProof/>
+        </w:rPr>
+        <w:drawing>
+          <wp:inline distT="0" distB="0" distL="0" distR="0" wp14:anchorId="0B8CEB24" wp14:editId="38256BB7">
+            <wp:extent cx="1495425" cy="2990850"/>
+            <wp:effectExtent l="0" t="0" r="9525" b="0"/>
+            <wp:docPr id="21" name="Picture 21"/>
+            <wp:cNvGraphicFramePr>
+              <a:graphicFrameLocks xmlns:a="http://schemas.openxmlformats.org/drawingml/2006/main" noChangeAspect="1"/>
+            </wp:cNvGraphicFramePr>
+            <a:graphic xmlns:a="http://schemas.openxmlformats.org/drawingml/2006/main">
+              <a:graphicData uri="http://schemas.openxmlformats.org/drawingml/2006/picture">
+                <pic:pic xmlns:pic="http://schemas.openxmlformats.org/drawingml/2006/picture">
+                  <pic:nvPicPr>
+                    <pic:cNvPr id="0" name="Picture 6"/>
+                    <pic:cNvPicPr>
+                      <a:picLocks noChangeAspect="1" noChangeArrowheads="1"/>
+                    </pic:cNvPicPr>
+                  </pic:nvPicPr>
+                  <pic:blipFill>
+                    <a:blip r:embed="rId19" cstate="print">
+                      <a:extLst>
+                        <a:ext uri="{28A0092B-C50C-407E-A947-70E740481C1C}">
+                          <a14:useLocalDpi xmlns:a14="http://schemas.microsoft.com/office/drawing/2010/main" val="0"/>
+                        </a:ext>
+                      </a:extLst>
+                    </a:blip>
+                    <a:srcRect/>
+                    <a:stretch>
+                      <a:fillRect/>
+                    </a:stretch>
+                  </pic:blipFill>
+                  <pic:spPr bwMode="auto">
+                    <a:xfrm>
+                      <a:off x="0" y="0"/>
+                      <a:ext cx="1501866" cy="3003732"/>
+                    </a:xfrm>
+                    <a:prstGeom prst="rect">
+                      <a:avLst/>
+                    </a:prstGeom>
+                    <a:noFill/>
+                    <a:ln>
+                      <a:noFill/>
+                    </a:ln>
+                  </pic:spPr>
+                </pic:pic>
+              </a:graphicData>
+            </a:graphic>
+          </wp:inline>
+        </w:drawing>
+      </w:r>
+    </w:p>
+    <w:p>
+      <w:pPr>
+        <w:rPr>
+          <w:iCs/>
+        </w:rPr>
+      </w:pPr>
+      <w:r>
+        <w:rPr>
+          <w:iCs/>
+        </w:rPr>
+        <w:t>- Step 4: Input New password and click “Xác nhận”</w:t>
+      </w:r>
+    </w:p>
+    <w:p>
+      <w:pPr>
+        <w:rPr>
+          <w:iCs/>
+        </w:rPr>
+      </w:pPr>
+      <w:r>
+        <w:rPr>
+          <w:iCs/>
+          <w:noProof/>
+        </w:rPr>
+        <w:drawing>
+          <wp:inline distT="0" distB="0" distL="0" distR="0" wp14:anchorId="301E83AD" wp14:editId="04AD969A">
+            <wp:extent cx="1504950" cy="3009899"/>
+            <wp:effectExtent l="0" t="0" r="0" b="635"/>
+            <wp:docPr id="22" name="Picture 22"/>
+            <wp:cNvGraphicFramePr>
+              <a:graphicFrameLocks xmlns:a="http://schemas.openxmlformats.org/drawingml/2006/main" noChangeAspect="1"/>
+            </wp:cNvGraphicFramePr>
+            <a:graphic xmlns:a="http://schemas.openxmlformats.org/drawingml/2006/main">
+              <a:graphicData uri="http://schemas.openxmlformats.org/drawingml/2006/picture">
+                <pic:pic xmlns:pic="http://schemas.openxmlformats.org/drawingml/2006/picture">
+                  <pic:nvPicPr>
+                    <pic:cNvPr id="0" name="Picture 11"/>
+                    <pic:cNvPicPr>
+                      <a:picLocks noChangeAspect="1" noChangeArrowheads="1"/>
+                    </pic:cNvPicPr>
+                  </pic:nvPicPr>
+                  <pic:blipFill>
+                    <a:blip r:embed="rId24" cstate="print">
+                      <a:extLst>
+                        <a:ext uri="{28A0092B-C50C-407E-A947-70E740481C1C}">
+                          <a14:useLocalDpi xmlns:a14="http://schemas.microsoft.com/office/drawing/2010/main" val="0"/>
+                        </a:ext>
+                      </a:extLst>
+                    </a:blip>
+                    <a:srcRect/>
+                    <a:stretch>
+                      <a:fillRect/>
+                    </a:stretch>
+                  </pic:blipFill>
+                  <pic:spPr bwMode="auto">
+                    <a:xfrm>
+                      <a:off x="0" y="0"/>
+                      <a:ext cx="1515316" cy="3030630"/>
+                    </a:xfrm>
+                    <a:prstGeom prst="rect">
+                      <a:avLst/>
+                    </a:prstGeom>
+                    <a:noFill/>
+                    <a:ln>
+                      <a:noFill/>
+                    </a:ln>
+                  </pic:spPr>
+                </pic:pic>
+              </a:graphicData>
+            </a:graphic>
+          </wp:inline>
+        </w:drawing>
+      </w:r>
+    </w:p>
+    <w:p>
+      <w:pPr>
+        <w:rPr>
+          <w:iCs/>
+        </w:rPr>
+      </w:pPr>
+    </w:p>
+    <w:p>
+      <w:pPr>
+        <w:rPr>
+          <w:iCs/>
+        </w:rPr>
+      </w:pPr>
+    </w:p>
+    <w:p>
+      <w:pPr>
+        <w:rPr>
+          <w:iCs/>
+        </w:rPr>
+      </w:pPr>
+    </w:p>
+    <w:p>
+      <w:pPr>
+        <w:rPr>
+          <w:iCs/>
+        </w:rPr>
+      </w:pPr>
+    </w:p>
+    <w:p>
+      <w:pPr>
+        <w:rPr>
+          <w:iCs/>
+        </w:rPr>
+      </w:pPr>
+    </w:p>
+    <w:p>
+      <w:pPr>
+        <w:rPr>
+          <w:iCs/>
+        </w:rPr>
+      </w:pPr>
+    </w:p>
+    <w:p>
+      <w:pPr>
+        <w:rPr>
+          <w:iCs/>
+        </w:rPr>
+      </w:pPr>
+    </w:p>
+    <w:p>
+      <w:pPr>
+        <w:rPr>
+          <w:iCs/>
+        </w:rPr>
+      </w:pPr>
+      <w:r>
+        <w:rPr>
+          <w:iCs/>
+        </w:rPr>
+        <w:t>- Step 5: Click “OK”</w:t>
+      </w:r>
+    </w:p>
+    <w:p>
+      <w:pPr>
+        <w:rPr>
+          <w:iCs/>
+        </w:rPr>
+      </w:pPr>
+      <w:r>
+        <w:rPr>
+          <w:iCs/>
+          <w:noProof/>
+        </w:rPr>
+        <w:drawing>
+          <wp:inline distT="0" distB="0" distL="0" distR="0" wp14:anchorId="50E6E34C" wp14:editId="088EBCEA">
+            <wp:extent cx="1571626" cy="3143250"/>
+            <wp:effectExtent l="0" t="0" r="9525" b="0"/>
+            <wp:docPr id="23" name="Picture 23"/>
+            <wp:cNvGraphicFramePr>
+              <a:graphicFrameLocks xmlns:a="http://schemas.openxmlformats.org/drawingml/2006/main" noChangeAspect="1"/>
+            </wp:cNvGraphicFramePr>
+            <a:graphic xmlns:a="http://schemas.openxmlformats.org/drawingml/2006/main">
+              <a:graphicData uri="http://schemas.openxmlformats.org/drawingml/2006/picture">
+                <pic:pic xmlns:pic="http://schemas.openxmlformats.org/drawingml/2006/picture">
+                  <pic:nvPicPr>
+                    <pic:cNvPr id="0" name="Picture 12"/>
+                    <pic:cNvPicPr>
+                      <a:picLocks noChangeAspect="1" noChangeArrowheads="1"/>
+                    </pic:cNvPicPr>
+                  </pic:nvPicPr>
+                  <pic:blipFill>
+                    <a:blip r:embed="rId25" cstate="print">
+                      <a:extLst>
+                        <a:ext uri="{28A0092B-C50C-407E-A947-70E740481C1C}">
+                          <a14:useLocalDpi xmlns:a14="http://schemas.microsoft.com/office/drawing/2010/main" val="0"/>
+                        </a:ext>
+                      </a:extLst>
+                    </a:blip>
+                    <a:srcRect/>
+                    <a:stretch>
+                      <a:fillRect/>
+                    </a:stretch>
+                  </pic:blipFill>
+                  <pic:spPr bwMode="auto">
+                    <a:xfrm>
+                      <a:off x="0" y="0"/>
+                      <a:ext cx="1581834" cy="3163666"/>
+                    </a:xfrm>
+                    <a:prstGeom prst="rect">
+                      <a:avLst/>
+                    </a:prstGeom>
+                    <a:noFill/>
+                    <a:ln>
+                      <a:noFill/>
+                    </a:ln>
+                  </pic:spPr>
+                </pic:pic>
+              </a:graphicData>
+            </a:graphic>
+          </wp:inline>
+        </w:drawing>
+      </w:r>
+    </w:p>
+    <w:p>
+      <w:pPr>
+        <w:rPr>
+          <w:iCs/>
+        </w:rPr>
+      </w:pPr>
+    </w:p>
+    <w:p>
+      <w:pPr>
+        <w:pStyle w:val="Heading4"/>
+      </w:pPr>
+      <w:r>
+        <w:t>3.3.3. Post (User)</w:t>
+      </w:r>
+    </w:p>
+    <w:p>
+      <w:pPr>
+        <w:rPr>
+          <w:iCs/>
+        </w:rPr>
+      </w:pPr>
+      <w:r>
+        <w:rPr>
+          <w:iCs/>
+        </w:rPr>
+        <w:t>-</w:t>
+      </w:r>
+      <w:r>
+        <w:rPr>
+          <w:i/>
+        </w:rPr>
+        <w:t xml:space="preserve"> </w:t>
+      </w:r>
+      <w:r>
+        <w:rPr>
+          <w:iCs/>
+        </w:rPr>
+        <w:t xml:space="preserve">This feature is used by users to </w:t>
+      </w:r>
+      <w:r>
+        <w:rPr>
+          <w:iCs/>
+        </w:rPr>
+        <w:t xml:space="preserve">access the system to </w:t>
+      </w:r>
+      <w:r>
+        <w:rPr>
+          <w:iCs/>
+        </w:rPr>
+        <w:t>perform interactions with the post</w:t>
+      </w:r>
+      <w:r>
+        <w:rPr>
+          <w:iCs/>
+        </w:rPr>
+        <w:t>s</w:t>
+      </w:r>
+      <w:r>
+        <w:rPr>
+          <w:iCs/>
+        </w:rPr>
+        <w:t>.</w:t>
+      </w:r>
+    </w:p>
+    <w:p>
+      <w:pPr>
+        <w:rPr>
+          <w:iCs/>
+        </w:rPr>
+      </w:pPr>
+      <w:r>
+        <w:rPr>
+          <w:iCs/>
+        </w:rPr>
+        <w:t>- Functions are used in this feature:</w:t>
+      </w:r>
+    </w:p>
+    <w:p>
+      <w:pPr>
+        <w:rPr>
+          <w:iCs/>
+        </w:rPr>
+      </w:pPr>
+      <w:r>
+        <w:rPr>
+          <w:iCs/>
+        </w:rPr>
+        <w:t xml:space="preserve">   + </w:t>
+      </w:r>
+      <w:r>
+        <w:rPr>
+          <w:iCs/>
+        </w:rPr>
+        <w:t>View list post</w:t>
+      </w:r>
+      <w:r>
+        <w:rPr>
+          <w:iCs/>
+        </w:rPr>
+        <w:t xml:space="preserve"> </w:t>
+      </w:r>
+    </w:p>
+    <w:p>
+      <w:pPr>
+        <w:rPr>
+          <w:iCs/>
+        </w:rPr>
+      </w:pPr>
+      <w:r>
+        <w:rPr>
+          <w:iCs/>
+        </w:rPr>
+        <w:t xml:space="preserve">   + </w:t>
+      </w:r>
+      <w:r>
+        <w:rPr>
+          <w:iCs/>
+        </w:rPr>
+        <w:t>View post detail</w:t>
+      </w:r>
+    </w:p>
+    <w:p>
+      <w:pPr>
+        <w:rPr>
+          <w:iCs/>
+        </w:rPr>
+      </w:pPr>
+      <w:r>
+        <w:rPr>
+          <w:iCs/>
+        </w:rPr>
+        <w:t xml:space="preserve">   + </w:t>
+      </w:r>
+      <w:r>
+        <w:rPr>
+          <w:iCs/>
+        </w:rPr>
+        <w:t>Like post</w:t>
+      </w:r>
+    </w:p>
+    <w:p>
+      <w:pPr>
+        <w:rPr>
+          <w:iCs/>
+        </w:rPr>
+      </w:pPr>
+      <w:r>
+        <w:rPr>
+          <w:iCs/>
+        </w:rPr>
+        <w:t xml:space="preserve">   + Rate post</w:t>
+      </w:r>
+    </w:p>
+    <w:p>
+      <w:pPr>
+        <w:rPr>
+          <w:iCs/>
+        </w:rPr>
+      </w:pPr>
+      <w:r>
+        <w:rPr>
+          <w:iCs/>
+        </w:rPr>
+        <w:t xml:space="preserve">   + Comment post</w:t>
+      </w:r>
+    </w:p>
+    <w:p>
+      <w:pPr>
+        <w:rPr>
+          <w:iCs/>
+        </w:rPr>
+      </w:pPr>
+      <w:r>
+        <w:rPr>
+          <w:iCs/>
+        </w:rPr>
+        <w:t xml:space="preserve">   + Markup post</w:t>
+      </w:r>
+    </w:p>
+    <w:p>
+      <w:pPr>
+        <w:rPr>
+          <w:iCs/>
+        </w:rPr>
+      </w:pPr>
+      <w:r>
+        <w:rPr>
+          <w:iCs/>
+        </w:rPr>
+        <w:t xml:space="preserve">   + Report post</w:t>
+      </w:r>
+    </w:p>
+    <w:p>
+      <w:pPr>
+        <w:rPr>
+          <w:iCs/>
+        </w:rPr>
+      </w:pPr>
+      <w:r>
+        <w:rPr>
+          <w:iCs/>
+        </w:rPr>
+        <w:t xml:space="preserve">   + Forget password</w:t>
+      </w:r>
+    </w:p>
+    <w:p>
+      <w:pPr>
+        <w:rPr>
+          <w:iCs/>
+        </w:rPr>
+      </w:pPr>
+      <w:r>
+        <w:rPr>
+          <w:iCs/>
+        </w:rPr>
+        <w:t xml:space="preserve">   + Create post</w:t>
+      </w:r>
+    </w:p>
+    <w:p>
+      <w:pPr>
+        <w:rPr>
+          <w:iCs/>
+        </w:rPr>
+      </w:pPr>
+    </w:p>
+    <w:p>
+      <w:pPr>
+        <w:rPr>
+          <w:iCs/>
+        </w:rPr>
+      </w:pPr>
+    </w:p>
+    <w:p>
+      <w:pPr>
+        <w:rPr>
+          <w:iCs/>
+        </w:rPr>
+      </w:pPr>
+    </w:p>
+    <w:p>
+      <w:pPr>
+        <w:rPr>
+          <w:iCs/>
+        </w:rPr>
+      </w:pPr>
+    </w:p>
+    <w:p>
+      <w:pPr>
+        <w:rPr>
+          <w:iCs/>
+        </w:rPr>
+      </w:pPr>
+    </w:p>
+    <w:p>
+      <w:pPr>
+        <w:rPr>
+          <w:iCs/>
+        </w:rPr>
+      </w:pPr>
+    </w:p>
+    <w:p>
+      <w:pPr>
+        <w:rPr>
+          <w:iCs/>
+        </w:rPr>
+      </w:pPr>
+    </w:p>
+    <w:p>
+      <w:pPr>
+        <w:rPr>
+          <w:iCs/>
+        </w:rPr>
+      </w:pPr>
+    </w:p>
+    <w:p>
+      <w:pPr>
+        <w:rPr>
+          <w:iCs/>
+        </w:rPr>
+      </w:pPr>
+    </w:p>
+    <w:p>
+      <w:pPr>
+        <w:rPr>
+          <w:iCs/>
+        </w:rPr>
+      </w:pPr>
+    </w:p>
+    <w:p>
+      <w:pPr>
+        <w:rPr>
+          <w:b/>
+          <w:bCs/>
+          <w:i/>
+        </w:rPr>
+      </w:pPr>
+      <w:r>
+        <w:rPr>
+          <w:b/>
+          <w:bCs/>
+          <w:i/>
+        </w:rPr>
+        <w:t>3.3.</w:t>
+      </w:r>
+      <w:r>
+        <w:rPr>
+          <w:b/>
+          <w:bCs/>
+          <w:i/>
+        </w:rPr>
+        <w:t>3</w:t>
+      </w:r>
+      <w:r>
+        <w:rPr>
+          <w:b/>
+          <w:bCs/>
+          <w:i/>
+        </w:rPr>
+        <w:t xml:space="preserve">.1. </w:t>
+      </w:r>
+      <w:r>
+        <w:rPr>
+          <w:b/>
+          <w:bCs/>
+          <w:i/>
+        </w:rPr>
+        <w:t>View list post (</w:t>
+      </w:r>
+      <w:r>
+        <w:rPr>
+          <w:b/>
+          <w:bCs/>
+          <w:i/>
+        </w:rPr>
+        <w:t xml:space="preserve">In </w:t>
+      </w:r>
+      <w:r>
+        <w:rPr>
+          <w:b/>
+          <w:bCs/>
+          <w:i/>
+        </w:rPr>
+        <w:t>New feed)</w:t>
+      </w:r>
+    </w:p>
+    <w:p>
+      <w:pPr>
+        <w:rPr>
+          <w:iCs/>
+        </w:rPr>
+      </w:pPr>
+      <w:r>
+        <w:rPr>
+          <w:iCs/>
+        </w:rPr>
+        <w:t>- Step 1: Access application</w:t>
+      </w:r>
+    </w:p>
+    <w:p>
+      <w:r>
+        <w:rPr>
+          <w:iCs/>
+          <w:noProof/>
+        </w:rPr>
+        <w:drawing>
+          <wp:inline distT="0" distB="0" distL="0" distR="0" wp14:anchorId="3B333F8B" wp14:editId="38198B91">
+            <wp:extent cx="1543050" cy="3086099"/>
+            <wp:effectExtent l="0" t="0" r="0" b="635"/>
+            <wp:docPr id="25" name="Picture 25"/>
+            <wp:cNvGraphicFramePr>
+              <a:graphicFrameLocks xmlns:a="http://schemas.openxmlformats.org/drawingml/2006/main" noChangeAspect="1"/>
+            </wp:cNvGraphicFramePr>
+            <a:graphic xmlns:a="http://schemas.openxmlformats.org/drawingml/2006/main">
+              <a:graphicData uri="http://schemas.openxmlformats.org/drawingml/2006/picture">
+                <pic:pic xmlns:pic="http://schemas.openxmlformats.org/drawingml/2006/picture">
+                  <pic:nvPicPr>
+                    <pic:cNvPr id="1" name="Picture 1"/>
+                    <pic:cNvPicPr/>
+                  </pic:nvPicPr>
+                  <pic:blipFill>
+                    <a:blip r:embed="rId7" cstate="print">
+                      <a:extLst>
+                        <a:ext uri="{28A0092B-C50C-407E-A947-70E740481C1C}">
+                          <a14:useLocalDpi xmlns:a14="http://schemas.microsoft.com/office/drawing/2010/main" val="0"/>
+                        </a:ext>
+                      </a:extLst>
+                    </a:blip>
+                    <a:stretch>
+                      <a:fillRect/>
+                    </a:stretch>
+                  </pic:blipFill>
+                  <pic:spPr>
+                    <a:xfrm>
+                      <a:off x="0" y="0"/>
+                      <a:ext cx="1553003" cy="3106004"/>
+                    </a:xfrm>
+                    <a:prstGeom prst="rect">
+                      <a:avLst/>
+                    </a:prstGeom>
+                  </pic:spPr>
+                </pic:pic>
+              </a:graphicData>
+            </a:graphic>
+          </wp:inline>
+        </w:drawing>
+      </w:r>
+      <w:r>
+        <w:t xml:space="preserve">    </w:t>
+      </w:r>
+      <w:r>
+        <w:rPr>
+          <w:noProof/>
+        </w:rPr>
+        <w:drawing>
+          <wp:inline distT="0" distB="0" distL="0" distR="0" wp14:anchorId="60FE8AE5" wp14:editId="524D3D10">
+            <wp:extent cx="1538288" cy="3076575"/>
+            <wp:effectExtent l="0" t="0" r="5080" b="0"/>
+            <wp:docPr id="26" name="Picture 26"/>
+            <wp:cNvGraphicFramePr>
+              <a:graphicFrameLocks xmlns:a="http://schemas.openxmlformats.org/drawingml/2006/main" noChangeAspect="1"/>
+            </wp:cNvGraphicFramePr>
+            <a:graphic xmlns:a="http://schemas.openxmlformats.org/drawingml/2006/main">
+              <a:graphicData uri="http://schemas.openxmlformats.org/drawingml/2006/picture">
+                <pic:pic xmlns:pic="http://schemas.openxmlformats.org/drawingml/2006/picture">
+                  <pic:nvPicPr>
+                    <pic:cNvPr id="0" name="Picture 13"/>
+                    <pic:cNvPicPr>
+                      <a:picLocks noChangeAspect="1" noChangeArrowheads="1"/>
+                    </pic:cNvPicPr>
+                  </pic:nvPicPr>
+                  <pic:blipFill>
+                    <a:blip r:embed="rId26" cstate="print">
+                      <a:extLst>
+                        <a:ext uri="{28A0092B-C50C-407E-A947-70E740481C1C}">
+                          <a14:useLocalDpi xmlns:a14="http://schemas.microsoft.com/office/drawing/2010/main" val="0"/>
+                        </a:ext>
+                      </a:extLst>
+                    </a:blip>
+                    <a:srcRect/>
+                    <a:stretch>
+                      <a:fillRect/>
+                    </a:stretch>
+                  </pic:blipFill>
+                  <pic:spPr bwMode="auto">
+                    <a:xfrm>
+                      <a:off x="0" y="0"/>
+                      <a:ext cx="1545138" cy="3090276"/>
+                    </a:xfrm>
+                    <a:prstGeom prst="rect">
+                      <a:avLst/>
+                    </a:prstGeom>
+                    <a:noFill/>
+                    <a:ln>
+                      <a:noFill/>
+                    </a:ln>
+                  </pic:spPr>
+                </pic:pic>
+              </a:graphicData>
+            </a:graphic>
+          </wp:inline>
+        </w:drawing>
+      </w:r>
+    </w:p>
+    <w:p/>
+    <w:p/>
+    <w:p/>
+    <w:p/>
+    <w:p/>
+    <w:p/>
+    <w:p/>
+    <w:p/>
+    <w:p/>
+    <w:p/>
+    <w:p/>
+    <w:p/>
+    <w:p>
+      <w:pPr>
+        <w:rPr>
+          <w:b/>
+          <w:bCs/>
+          <w:i/>
+        </w:rPr>
+      </w:pPr>
+      <w:r>
+        <w:rPr>
+          <w:b/>
+          <w:bCs/>
+          <w:i/>
+        </w:rPr>
         <w:lastRenderedPageBreak/>
-        <w:t>…</w:t>
+        <w:t>3.3.</w:t>
+      </w:r>
+      <w:r>
+        <w:rPr>
+          <w:b/>
+          <w:bCs/>
+          <w:i/>
+        </w:rPr>
+        <w:t>3</w:t>
+      </w:r>
+      <w:r>
+        <w:rPr>
+          <w:b/>
+          <w:bCs/>
+          <w:i/>
+        </w:rPr>
+        <w:t>.</w:t>
+      </w:r>
+      <w:r>
+        <w:rPr>
+          <w:b/>
+          <w:bCs/>
+          <w:i/>
+        </w:rPr>
+        <w:t>2</w:t>
+      </w:r>
+      <w:r>
+        <w:rPr>
+          <w:b/>
+          <w:bCs/>
+          <w:i/>
+        </w:rPr>
+        <w:t xml:space="preserve">. </w:t>
+      </w:r>
+      <w:r>
+        <w:rPr>
+          <w:b/>
+          <w:bCs/>
+          <w:i/>
+        </w:rPr>
+        <w:t>View post</w:t>
+      </w:r>
+      <w:r>
+        <w:rPr>
+          <w:b/>
+          <w:bCs/>
+          <w:i/>
+        </w:rPr>
+        <w:t xml:space="preserve"> detail</w:t>
+      </w:r>
+      <w:r>
+        <w:rPr>
+          <w:b/>
+          <w:bCs/>
+          <w:i/>
+        </w:rPr>
+        <w:t xml:space="preserve"> </w:t>
+      </w:r>
+    </w:p>
+    <w:p>
+      <w:pPr>
+        <w:rPr>
+          <w:iCs/>
+        </w:rPr>
+      </w:pPr>
+      <w:r>
+        <w:rPr>
+          <w:iCs/>
+        </w:rPr>
+        <w:t>- Step 1: Click a post’s header</w:t>
+      </w:r>
+    </w:p>
+    <w:p>
+      <w:pPr>
+        <w:rPr>
+          <w:iCs/>
+        </w:rPr>
+      </w:pPr>
+      <w:r>
+        <w:rPr>
+          <w:iCs/>
+          <w:noProof/>
+        </w:rPr>
+        <mc:AlternateContent>
+          <mc:Choice Requires="wps">
+            <w:drawing>
+              <wp:anchor distT="0" distB="0" distL="114300" distR="114300" simplePos="0" relativeHeight="251659264" behindDoc="0" locked="0" layoutInCell="1" allowOverlap="1" wp14:anchorId="017C9648" wp14:editId="2413DA40">
+                <wp:simplePos x="0" y="0"/>
+                <wp:positionH relativeFrom="column">
+                  <wp:posOffset>2076450</wp:posOffset>
+                </wp:positionH>
+                <wp:positionV relativeFrom="paragraph">
+                  <wp:posOffset>1495425</wp:posOffset>
+                </wp:positionV>
+                <wp:extent cx="1028700" cy="704850"/>
+                <wp:effectExtent l="0" t="19050" r="38100" b="38100"/>
+                <wp:wrapNone/>
+                <wp:docPr id="30" name="Arrow: Right 30"/>
+                <wp:cNvGraphicFramePr/>
+                <a:graphic xmlns:a="http://schemas.openxmlformats.org/drawingml/2006/main">
+                  <a:graphicData uri="http://schemas.microsoft.com/office/word/2010/wordprocessingShape">
+                    <wps:wsp>
+                      <wps:cNvSpPr/>
+                      <wps:spPr>
+                        <a:xfrm>
+                          <a:off x="0" y="0"/>
+                          <a:ext cx="1028700" cy="704850"/>
+                        </a:xfrm>
+                        <a:prstGeom prst="rightArrow">
+                          <a:avLst/>
+                        </a:prstGeom>
+                      </wps:spPr>
+                      <wps:style>
+                        <a:lnRef idx="2">
+                          <a:schemeClr val="accent1">
+                            <a:shade val="50000"/>
+                          </a:schemeClr>
+                        </a:lnRef>
+                        <a:fillRef idx="1">
+                          <a:schemeClr val="accent1"/>
+                        </a:fillRef>
+                        <a:effectRef idx="0">
+                          <a:schemeClr val="accent1"/>
+                        </a:effectRef>
+                        <a:fontRef idx="minor">
+                          <a:schemeClr val="lt1"/>
+                        </a:fontRef>
+                      </wps:style>
+                      <wps:bodyPr rot="0" spcFirstLastPara="0" vertOverflow="overflow" horzOverflow="overflow" vert="horz" wrap="square" lIns="91440" tIns="45720" rIns="91440" bIns="45720" numCol="1" spcCol="0" rtlCol="0" fromWordArt="0" anchor="ctr" anchorCtr="0" forceAA="0" compatLnSpc="1">
+                        <a:prstTxWarp prst="textNoShape">
+                          <a:avLst/>
+                        </a:prstTxWarp>
+                        <a:noAutofit/>
+                      </wps:bodyPr>
+                    </wps:wsp>
+                  </a:graphicData>
+                </a:graphic>
+              </wp:anchor>
+            </w:drawing>
+          </mc:Choice>
+          <mc:Fallback>
+            <w:pict>
+              <v:shapetype w14:anchorId="3C8B21E1" id="_x0000_t13" coordsize="21600,21600" o:spt="13" adj="16200,5400" path="m@0,l@0@1,0@1,0@2@0@2@0,21600,21600,10800xe">
+                <v:stroke joinstyle="miter"/>
+                <v:formulas>
+                  <v:f eqn="val #0"/>
+                  <v:f eqn="val #1"/>
+                  <v:f eqn="sum height 0 #1"/>
+                  <v:f eqn="sum 10800 0 #1"/>
+                  <v:f eqn="sum width 0 #0"/>
+                  <v:f eqn="prod @4 @3 10800"/>
+                  <v:f eqn="sum width 0 @5"/>
+                </v:formulas>
+                <v:path o:connecttype="custom" o:connectlocs="@0,0;0,10800;@0,21600;21600,10800" o:connectangles="270,180,90,0" textboxrect="0,@1,@6,@2"/>
+                <v:handles>
+                  <v:h position="#0,#1" xrange="0,21600" yrange="0,10800"/>
+                </v:handles>
+              </v:shapetype>
+              <v:shape id="Arrow: Right 30" o:spid="_x0000_s1026" type="#_x0000_t13" style="position:absolute;margin-left:163.5pt;margin-top:117.75pt;width:81pt;height:55.5pt;z-index:251659264;visibility:visible;mso-wrap-style:square;mso-wrap-distance-left:9pt;mso-wrap-distance-top:0;mso-wrap-distance-right:9pt;mso-wrap-distance-bottom:0;mso-position-horizontal:absolute;mso-position-horizontal-relative:text;mso-position-vertical:absolute;mso-position-vertical-relative:text;v-text-anchor:middle" o:gfxdata="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" adj="14200" fillcolor="#5b9bd5 [3204]" strokecolor="#1f4d78 [1604]" strokeweight="1pt"/>
+            </w:pict>
+          </mc:Fallback>
+        </mc:AlternateContent>
+      </w:r>
+      <w:r>
+        <w:rPr>
+          <w:iCs/>
+          <w:noProof/>
+        </w:rPr>
+        <w:drawing>
+          <wp:inline distT="0" distB="0" distL="0" distR="0" wp14:anchorId="0D6F3A8E" wp14:editId="5B8E7F84">
+            <wp:extent cx="1681163" cy="3362325"/>
+            <wp:effectExtent l="0" t="0" r="0" b="0"/>
+            <wp:docPr id="28" name="Picture 28"/>
+            <wp:cNvGraphicFramePr>
+              <a:graphicFrameLocks xmlns:a="http://schemas.openxmlformats.org/drawingml/2006/main" noChangeAspect="1"/>
+            </wp:cNvGraphicFramePr>
+            <a:graphic xmlns:a="http://schemas.openxmlformats.org/drawingml/2006/main">
+              <a:graphicData uri="http://schemas.openxmlformats.org/drawingml/2006/picture">
+                <pic:pic xmlns:pic="http://schemas.openxmlformats.org/drawingml/2006/picture">
+                  <pic:nvPicPr>
+                    <pic:cNvPr id="0" name="Picture 15"/>
+                    <pic:cNvPicPr>
+                      <a:picLocks noChangeAspect="1" noChangeArrowheads="1"/>
+                    </pic:cNvPicPr>
+                  </pic:nvPicPr>
+                  <pic:blipFill>
+                    <a:blip r:embed="rId27" cstate="print">
+                      <a:extLst>
+                        <a:ext uri="{28A0092B-C50C-407E-A947-70E740481C1C}">
+                          <a14:useLocalDpi xmlns:a14="http://schemas.microsoft.com/office/drawing/2010/main" val="0"/>
+                        </a:ext>
+                      </a:extLst>
+                    </a:blip>
+                    <a:srcRect/>
+                    <a:stretch>
+                      <a:fillRect/>
+                    </a:stretch>
+                  </pic:blipFill>
+                  <pic:spPr bwMode="auto">
+                    <a:xfrm>
+                      <a:off x="0" y="0"/>
+                      <a:ext cx="1688378" cy="3376756"/>
+                    </a:xfrm>
+                    <a:prstGeom prst="rect">
+                      <a:avLst/>
+                    </a:prstGeom>
+                    <a:noFill/>
+                    <a:ln>
+                      <a:noFill/>
+                    </a:ln>
+                  </pic:spPr>
+                </pic:pic>
+              </a:graphicData>
+            </a:graphic>
+          </wp:inline>
+        </w:drawing>
+      </w:r>
+      <w:r>
+        <w:rPr>
+          <w:iCs/>
+        </w:rPr>
+        <w:t xml:space="preserve">                                                         </w:t>
+      </w:r>
+      <w:r>
+        <w:rPr>
+          <w:iCs/>
+          <w:noProof/>
+        </w:rPr>
+        <w:drawing>
+          <wp:inline distT="0" distB="0" distL="0" distR="0" wp14:anchorId="2E542DE7" wp14:editId="0EA72F81">
+            <wp:extent cx="1676400" cy="3352799"/>
+            <wp:effectExtent l="0" t="0" r="0" b="635"/>
+            <wp:docPr id="31" name="Picture 31"/>
+            <wp:cNvGraphicFramePr>
+              <a:graphicFrameLocks xmlns:a="http://schemas.openxmlformats.org/drawingml/2006/main" noChangeAspect="1"/>
+            </wp:cNvGraphicFramePr>
+            <a:graphic xmlns:a="http://schemas.openxmlformats.org/drawingml/2006/main">
+              <a:graphicData uri="http://schemas.openxmlformats.org/drawingml/2006/picture">
+                <pic:pic xmlns:pic="http://schemas.openxmlformats.org/drawingml/2006/picture">
+                  <pic:nvPicPr>
+                    <pic:cNvPr id="0" name="Picture 16"/>
+                    <pic:cNvPicPr>
+                      <a:picLocks noChangeAspect="1" noChangeArrowheads="1"/>
+                    </pic:cNvPicPr>
+                  </pic:nvPicPr>
+                  <pic:blipFill>
+                    <a:blip r:embed="rId28" cstate="print">
+                      <a:extLst>
+                        <a:ext uri="{28A0092B-C50C-407E-A947-70E740481C1C}">
+                          <a14:useLocalDpi xmlns:a14="http://schemas.microsoft.com/office/drawing/2010/main" val="0"/>
+                        </a:ext>
+                      </a:extLst>
+                    </a:blip>
+                    <a:srcRect/>
+                    <a:stretch>
+                      <a:fillRect/>
+                    </a:stretch>
+                  </pic:blipFill>
+                  <pic:spPr bwMode="auto">
+                    <a:xfrm>
+                      <a:off x="0" y="0"/>
+                      <a:ext cx="1688019" cy="3376036"/>
+                    </a:xfrm>
+                    <a:prstGeom prst="rect">
+                      <a:avLst/>
+                    </a:prstGeom>
+                    <a:noFill/>
+                    <a:ln>
+                      <a:noFill/>
+                    </a:ln>
+                  </pic:spPr>
+                </pic:pic>
+              </a:graphicData>
+            </a:graphic>
+          </wp:inline>
+        </w:drawing>
+      </w:r>
+    </w:p>
+    <w:p/>
+    <w:p>
+      <w:pPr>
+        <w:rPr>
+          <w:b/>
+          <w:bCs/>
+          <w:i/>
+        </w:rPr>
+      </w:pPr>
+      <w:r>
+        <w:rPr>
+          <w:b/>
+          <w:bCs/>
+          <w:i/>
+        </w:rPr>
+        <w:t>3.3.</w:t>
+      </w:r>
+      <w:r>
+        <w:rPr>
+          <w:b/>
+          <w:bCs/>
+          <w:i/>
+        </w:rPr>
+        <w:t>3</w:t>
+      </w:r>
+      <w:r>
+        <w:rPr>
+          <w:b/>
+          <w:bCs/>
+          <w:i/>
+        </w:rPr>
+        <w:t>.</w:t>
+      </w:r>
+      <w:r>
+        <w:rPr>
+          <w:b/>
+          <w:bCs/>
+          <w:i/>
+        </w:rPr>
+        <w:t>3</w:t>
+      </w:r>
+      <w:r>
+        <w:rPr>
+          <w:b/>
+          <w:bCs/>
+          <w:i/>
+        </w:rPr>
+        <w:t xml:space="preserve">. </w:t>
+      </w:r>
+      <w:r>
+        <w:rPr>
+          <w:b/>
+          <w:bCs/>
+          <w:i/>
+        </w:rPr>
+        <w:t>Like a post</w:t>
+      </w:r>
+    </w:p>
+    <w:p>
+      <w:pPr>
+        <w:rPr>
+          <w:bCs/>
+        </w:rPr>
+      </w:pPr>
+      <w:r>
+        <w:rPr>
+          <w:bCs/>
+        </w:rPr>
+        <w:t>- Step 1: Click icon “Like”</w:t>
+      </w:r>
+    </w:p>
+    <w:p>
+      <w:pPr>
+        <w:rPr>
+          <w:b/>
+          <w:bCs/>
+          <w:i/>
+        </w:rPr>
+      </w:pPr>
+      <w:r>
+        <w:rPr>
+          <w:iCs/>
+          <w:noProof/>
+        </w:rPr>
+        <mc:AlternateContent>
+          <mc:Choice Requires="wps">
+            <w:drawing>
+              <wp:anchor distT="0" distB="0" distL="114300" distR="114300" simplePos="0" relativeHeight="251661312" behindDoc="0" locked="0" layoutInCell="1" allowOverlap="1" wp14:anchorId="723C503A" wp14:editId="3F12F6D1">
+                <wp:simplePos x="0" y="0"/>
+                <wp:positionH relativeFrom="column">
+                  <wp:posOffset>2114550</wp:posOffset>
+                </wp:positionH>
+                <wp:positionV relativeFrom="paragraph">
+                  <wp:posOffset>1133475</wp:posOffset>
+                </wp:positionV>
+                <wp:extent cx="1028700" cy="704850"/>
+                <wp:effectExtent l="0" t="19050" r="38100" b="38100"/>
+                <wp:wrapNone/>
+                <wp:docPr id="34" name="Arrow: Right 34"/>
+                <wp:cNvGraphicFramePr/>
+                <a:graphic xmlns:a="http://schemas.openxmlformats.org/drawingml/2006/main">
+                  <a:graphicData uri="http://schemas.microsoft.com/office/word/2010/wordprocessingShape">
+                    <wps:wsp>
+                      <wps:cNvSpPr/>
+                      <wps:spPr>
+                        <a:xfrm>
+                          <a:off x="0" y="0"/>
+                          <a:ext cx="1028700" cy="704850"/>
+                        </a:xfrm>
+                        <a:prstGeom prst="rightArrow">
+                          <a:avLst/>
+                        </a:prstGeom>
+                      </wps:spPr>
+                      <wps:style>
+                        <a:lnRef idx="2">
+                          <a:schemeClr val="accent1">
+                            <a:shade val="50000"/>
+                          </a:schemeClr>
+                        </a:lnRef>
+                        <a:fillRef idx="1">
+                          <a:schemeClr val="accent1"/>
+                        </a:fillRef>
+                        <a:effectRef idx="0">
+                          <a:schemeClr val="accent1"/>
+                        </a:effectRef>
+                        <a:fontRef idx="minor">
+                          <a:schemeClr val="lt1"/>
+                        </a:fontRef>
+                      </wps:style>
+                      <wps:bodyPr rot="0" spcFirstLastPara="0" vertOverflow="overflow" horzOverflow="overflow" vert="horz" wrap="square" lIns="91440" tIns="45720" rIns="91440" bIns="45720" numCol="1" spcCol="0" rtlCol="0" fromWordArt="0" anchor="ctr" anchorCtr="0" forceAA="0" compatLnSpc="1">
+                        <a:prstTxWarp prst="textNoShape">
+                          <a:avLst/>
+                        </a:prstTxWarp>
+                        <a:noAutofit/>
+                      </wps:bodyPr>
+                    </wps:wsp>
+                  </a:graphicData>
+                </a:graphic>
+              </wp:anchor>
+            </w:drawing>
+          </mc:Choice>
+          <mc:Fallback>
+            <w:pict>
+              <v:shape w14:anchorId="6721B78F" id="Arrow: Right 34" o:spid="_x0000_s1026" type="#_x0000_t13" style="position:absolute;margin-left:166.5pt;margin-top:89.25pt;width:81pt;height:55.5pt;z-index:251661312;visibility:visible;mso-wrap-style:square;mso-wrap-distance-left:9pt;mso-wrap-distance-top:0;mso-wrap-distance-right:9pt;mso-wrap-distance-bottom:0;mso-position-horizontal:absolute;mso-position-horizontal-relative:text;mso-position-vertical:absolute;mso-position-vertical-relative:text;v-text-anchor:middle" o:gfxdata="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" adj="14200" fillcolor="#5b9bd5 [3204]" strokecolor="#1f4d78 [1604]" strokeweight="1pt"/>
+            </w:pict>
+          </mc:Fallback>
+        </mc:AlternateContent>
+      </w:r>
+      <w:r>
+        <w:rPr>
+          <w:b/>
+          <w:bCs/>
+          <w:i/>
+          <w:noProof/>
+        </w:rPr>
+        <w:drawing>
+          <wp:inline distT="0" distB="0" distL="0" distR="0" wp14:anchorId="4996EB41" wp14:editId="219EF27E">
+            <wp:extent cx="1657350" cy="3349254"/>
+            <wp:effectExtent l="0" t="0" r="0" b="3810"/>
+            <wp:docPr id="33" name="Picture 33"/>
+            <wp:cNvGraphicFramePr>
+              <a:graphicFrameLocks xmlns:a="http://schemas.openxmlformats.org/drawingml/2006/main" noChangeAspect="1"/>
+            </wp:cNvGraphicFramePr>
+            <a:graphic xmlns:a="http://schemas.openxmlformats.org/drawingml/2006/main">
+              <a:graphicData uri="http://schemas.openxmlformats.org/drawingml/2006/picture">
+                <pic:pic xmlns:pic="http://schemas.openxmlformats.org/drawingml/2006/picture">
+                  <pic:nvPicPr>
+                    <pic:cNvPr id="0" name="Picture 18"/>
+                    <pic:cNvPicPr>
+                      <a:picLocks noChangeAspect="1" noChangeArrowheads="1"/>
+                    </pic:cNvPicPr>
+                  </pic:nvPicPr>
+                  <pic:blipFill>
+                    <a:blip r:embed="rId29" cstate="print">
+                      <a:extLst>
+                        <a:ext uri="{28A0092B-C50C-407E-A947-70E740481C1C}">
+                          <a14:useLocalDpi xmlns:a14="http://schemas.microsoft.com/office/drawing/2010/main" val="0"/>
+                        </a:ext>
+                      </a:extLst>
+                    </a:blip>
+                    <a:srcRect/>
+                    <a:stretch>
+                      <a:fillRect/>
+                    </a:stretch>
+                  </pic:blipFill>
+                  <pic:spPr bwMode="auto">
+                    <a:xfrm>
+                      <a:off x="0" y="0"/>
+                      <a:ext cx="1667131" cy="3369020"/>
+                    </a:xfrm>
+                    <a:prstGeom prst="rect">
+                      <a:avLst/>
+                    </a:prstGeom>
+                    <a:noFill/>
+                    <a:ln>
+                      <a:noFill/>
+                    </a:ln>
+                  </pic:spPr>
+                </pic:pic>
+              </a:graphicData>
+            </a:graphic>
+          </wp:inline>
+        </w:drawing>
+      </w:r>
+      <w:r>
+        <w:rPr>
+          <w:b/>
+          <w:bCs/>
+          <w:i/>
+        </w:rPr>
+        <w:t xml:space="preserve"> </w:t>
+      </w:r>
+      <w:r>
+        <w:rPr>
+          <w:b/>
+          <w:bCs/>
+          <w:i/>
+          <w:noProof/>
+        </w:rPr>
+        <w:t xml:space="preserve">                                                        </w:t>
+      </w:r>
+      <w:r>
+        <w:rPr>
+          <w:b/>
+          <w:bCs/>
+          <w:i/>
+          <w:noProof/>
+        </w:rPr>
+        <w:drawing>
+          <wp:inline distT="0" distB="0" distL="0" distR="0" wp14:anchorId="522F3D6F" wp14:editId="5523B7AB">
+            <wp:extent cx="1685925" cy="3371850"/>
+            <wp:effectExtent l="0" t="0" r="9525" b="0"/>
+            <wp:docPr id="35" name="Picture 35"/>
+            <wp:cNvGraphicFramePr>
+              <a:graphicFrameLocks xmlns:a="http://schemas.openxmlformats.org/drawingml/2006/main" noChangeAspect="1"/>
+            </wp:cNvGraphicFramePr>
+            <a:graphic xmlns:a="http://schemas.openxmlformats.org/drawingml/2006/main">
+              <a:graphicData uri="http://schemas.openxmlformats.org/drawingml/2006/picture">
+                <pic:pic xmlns:pic="http://schemas.openxmlformats.org/drawingml/2006/picture">
+                  <pic:nvPicPr>
+                    <pic:cNvPr id="0" name="Picture 19"/>
+                    <pic:cNvPicPr>
+                      <a:picLocks noChangeAspect="1" noChangeArrowheads="1"/>
+                    </pic:cNvPicPr>
+                  </pic:nvPicPr>
+                  <pic:blipFill>
+                    <a:blip r:embed="rId30" cstate="print">
+                      <a:extLst>
+                        <a:ext uri="{28A0092B-C50C-407E-A947-70E740481C1C}">
+                          <a14:useLocalDpi xmlns:a14="http://schemas.microsoft.com/office/drawing/2010/main" val="0"/>
+                        </a:ext>
+                      </a:extLst>
+                    </a:blip>
+                    <a:srcRect/>
+                    <a:stretch>
+                      <a:fillRect/>
+                    </a:stretch>
+                  </pic:blipFill>
+                  <pic:spPr bwMode="auto">
+                    <a:xfrm>
+                      <a:off x="0" y="0"/>
+                      <a:ext cx="1686941" cy="3373881"/>
+                    </a:xfrm>
+                    <a:prstGeom prst="rect">
+                      <a:avLst/>
+                    </a:prstGeom>
+                    <a:noFill/>
+                    <a:ln>
+                      <a:noFill/>
+                    </a:ln>
+                  </pic:spPr>
+                </pic:pic>
+              </a:graphicData>
+            </a:graphic>
+          </wp:inline>
+        </w:drawing>
+      </w:r>
+    </w:p>
+    <w:p/>
+    <w:p/>
+    <w:p>
+      <w:pPr>
+        <w:rPr>
+          <w:b/>
+          <w:bCs/>
+          <w:i/>
+        </w:rPr>
+      </w:pPr>
+      <w:r>
+        <w:rPr>
+          <w:b/>
+          <w:bCs/>
+          <w:i/>
+        </w:rPr>
+        <w:lastRenderedPageBreak/>
+        <w:t>3.3.</w:t>
+      </w:r>
+      <w:r>
+        <w:rPr>
+          <w:b/>
+          <w:bCs/>
+          <w:i/>
+        </w:rPr>
+        <w:t>3</w:t>
+      </w:r>
+      <w:r>
+        <w:rPr>
+          <w:b/>
+          <w:bCs/>
+          <w:i/>
+        </w:rPr>
+        <w:t>.</w:t>
+      </w:r>
+      <w:r>
+        <w:rPr>
+          <w:b/>
+          <w:bCs/>
+          <w:i/>
+        </w:rPr>
+        <w:t>4</w:t>
+      </w:r>
+      <w:r>
+        <w:rPr>
+          <w:b/>
+          <w:bCs/>
+          <w:i/>
+        </w:rPr>
+        <w:t xml:space="preserve">. </w:t>
+      </w:r>
+      <w:r>
+        <w:rPr>
+          <w:b/>
+          <w:bCs/>
+          <w:i/>
+        </w:rPr>
+        <w:t>Rate</w:t>
+      </w:r>
+      <w:r>
+        <w:rPr>
+          <w:b/>
+          <w:bCs/>
+          <w:i/>
+        </w:rPr>
+        <w:t xml:space="preserve"> a post</w:t>
+      </w:r>
+    </w:p>
+    <w:p>
+      <w:r>
+        <w:t>- Step 1: S</w:t>
+      </w:r>
+      <w:r>
+        <w:t>lide the rating bar</w:t>
+      </w:r>
+    </w:p>
+    <w:p>
+      <w:r>
+        <w:rPr>
+          <w:iCs/>
+          <w:noProof/>
+        </w:rPr>
+        <mc:AlternateContent>
+          <mc:Choice Requires="wps">
+            <w:drawing>
+              <wp:anchor distT="0" distB="0" distL="114300" distR="114300" simplePos="0" relativeHeight="251663360" behindDoc="0" locked="0" layoutInCell="1" allowOverlap="1" wp14:anchorId="13061518" wp14:editId="2631DFEF">
+                <wp:simplePos x="0" y="0"/>
+                <wp:positionH relativeFrom="column">
+                  <wp:posOffset>1962150</wp:posOffset>
+                </wp:positionH>
+                <wp:positionV relativeFrom="paragraph">
+                  <wp:posOffset>1323340</wp:posOffset>
+                </wp:positionV>
+                <wp:extent cx="1028700" cy="704850"/>
+                <wp:effectExtent l="0" t="19050" r="38100" b="38100"/>
+                <wp:wrapNone/>
+                <wp:docPr id="39" name="Arrow: Right 39"/>
+                <wp:cNvGraphicFramePr/>
+                <a:graphic xmlns:a="http://schemas.openxmlformats.org/drawingml/2006/main">
+                  <a:graphicData uri="http://schemas.microsoft.com/office/word/2010/wordprocessingShape">
+                    <wps:wsp>
+                      <wps:cNvSpPr/>
+                      <wps:spPr>
+                        <a:xfrm>
+                          <a:off x="0" y="0"/>
+                          <a:ext cx="1028700" cy="704850"/>
+                        </a:xfrm>
+                        <a:prstGeom prst="rightArrow">
+                          <a:avLst/>
+                        </a:prstGeom>
+                      </wps:spPr>
+                      <wps:style>
+                        <a:lnRef idx="2">
+                          <a:schemeClr val="accent1">
+                            <a:shade val="50000"/>
+                          </a:schemeClr>
+                        </a:lnRef>
+                        <a:fillRef idx="1">
+                          <a:schemeClr val="accent1"/>
+                        </a:fillRef>
+                        <a:effectRef idx="0">
+                          <a:schemeClr val="accent1"/>
+                        </a:effectRef>
+                        <a:fontRef idx="minor">
+                          <a:schemeClr val="lt1"/>
+                        </a:fontRef>
+                      </wps:style>
+                      <wps:bodyPr rot="0" spcFirstLastPara="0" vertOverflow="overflow" horzOverflow="overflow" vert="horz" wrap="square" lIns="91440" tIns="45720" rIns="91440" bIns="45720" numCol="1" spcCol="0" rtlCol="0" fromWordArt="0" anchor="ctr" anchorCtr="0" forceAA="0" compatLnSpc="1">
+                        <a:prstTxWarp prst="textNoShape">
+                          <a:avLst/>
+                        </a:prstTxWarp>
+                        <a:noAutofit/>
+                      </wps:bodyPr>
+                    </wps:wsp>
+                  </a:graphicData>
+                </a:graphic>
+              </wp:anchor>
+            </w:drawing>
+          </mc:Choice>
+          <mc:Fallback>
+            <w:pict>
+              <v:shape w14:anchorId="1B8DFBF1" id="Arrow: Right 39" o:spid="_x0000_s1026" type="#_x0000_t13" style="position:absolute;margin-left:154.5pt;margin-top:104.2pt;width:81pt;height:55.5pt;z-index:251663360;visibility:visible;mso-wrap-style:square;mso-wrap-distance-left:9pt;mso-wrap-distance-top:0;mso-wrap-distance-right:9pt;mso-wrap-distance-bottom:0;mso-position-horizontal:absolute;mso-position-horizontal-relative:text;mso-position-vertical:absolute;mso-position-vertical-relative:text;v-text-anchor:middle" o:gfxdata="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" adj="14200" fillcolor="#5b9bd5 [3204]" strokecolor="#1f4d78 [1604]" strokeweight="1pt"/>
+            </w:pict>
+          </mc:Fallback>
+        </mc:AlternateContent>
+      </w:r>
+      <w:r>
+        <w:rPr>
+          <w:noProof/>
+        </w:rPr>
+        <w:drawing>
+          <wp:inline distT="0" distB="0" distL="0" distR="0" wp14:anchorId="1A6136C3" wp14:editId="1015931B">
+            <wp:extent cx="1600200" cy="3233762"/>
+            <wp:effectExtent l="0" t="0" r="0" b="5080"/>
+            <wp:docPr id="36" name="Picture 36"/>
+            <wp:cNvGraphicFramePr>
+              <a:graphicFrameLocks xmlns:a="http://schemas.openxmlformats.org/drawingml/2006/main" noChangeAspect="1"/>
+            </wp:cNvGraphicFramePr>
+            <a:graphic xmlns:a="http://schemas.openxmlformats.org/drawingml/2006/main">
+              <a:graphicData uri="http://schemas.openxmlformats.org/drawingml/2006/picture">
+                <pic:pic xmlns:pic="http://schemas.openxmlformats.org/drawingml/2006/picture">
+                  <pic:nvPicPr>
+                    <pic:cNvPr id="0" name="Picture 20"/>
+                    <pic:cNvPicPr>
+                      <a:picLocks noChangeAspect="1" noChangeArrowheads="1"/>
+                    </pic:cNvPicPr>
+                  </pic:nvPicPr>
+                  <pic:blipFill>
+                    <a:blip r:embed="rId31" cstate="print">
+                      <a:extLst>
+                        <a:ext uri="{28A0092B-C50C-407E-A947-70E740481C1C}">
+                          <a14:useLocalDpi xmlns:a14="http://schemas.microsoft.com/office/drawing/2010/main" val="0"/>
+                        </a:ext>
+                      </a:extLst>
+                    </a:blip>
+                    <a:srcRect/>
+                    <a:stretch>
+                      <a:fillRect/>
+                    </a:stretch>
+                  </pic:blipFill>
+                  <pic:spPr bwMode="auto">
+                    <a:xfrm>
+                      <a:off x="0" y="0"/>
+                      <a:ext cx="1608462" cy="3250459"/>
+                    </a:xfrm>
+                    <a:prstGeom prst="rect">
+                      <a:avLst/>
+                    </a:prstGeom>
+                    <a:noFill/>
+                    <a:ln>
+                      <a:noFill/>
+                    </a:ln>
+                  </pic:spPr>
+                </pic:pic>
+              </a:graphicData>
+            </a:graphic>
+          </wp:inline>
+        </w:drawing>
+      </w:r>
+      <w:r>
+        <w:t xml:space="preserve">                                                       </w:t>
+      </w:r>
+      <w:r>
+        <w:rPr>
+          <w:noProof/>
+        </w:rPr>
+        <w:drawing>
+          <wp:inline distT="0" distB="0" distL="0" distR="0" wp14:anchorId="2E944395" wp14:editId="7B94EB7B">
+            <wp:extent cx="1614487" cy="3228974"/>
+            <wp:effectExtent l="0" t="0" r="5080" b="0"/>
+            <wp:docPr id="38" name="Picture 38"/>
+            <wp:cNvGraphicFramePr>
+              <a:graphicFrameLocks xmlns:a="http://schemas.openxmlformats.org/drawingml/2006/main" noChangeAspect="1"/>
+            </wp:cNvGraphicFramePr>
+            <a:graphic xmlns:a="http://schemas.openxmlformats.org/drawingml/2006/main">
+              <a:graphicData uri="http://schemas.openxmlformats.org/drawingml/2006/picture">
+                <pic:pic xmlns:pic="http://schemas.openxmlformats.org/drawingml/2006/picture">
+                  <pic:nvPicPr>
+                    <pic:cNvPr id="0" name="Picture 22"/>
+                    <pic:cNvPicPr>
+                      <a:picLocks noChangeAspect="1" noChangeArrowheads="1"/>
+                    </pic:cNvPicPr>
+                  </pic:nvPicPr>
+                  <pic:blipFill>
+                    <a:blip r:embed="rId32" cstate="print">
+                      <a:extLst>
+                        <a:ext uri="{28A0092B-C50C-407E-A947-70E740481C1C}">
+                          <a14:useLocalDpi xmlns:a14="http://schemas.microsoft.com/office/drawing/2010/main" val="0"/>
+                        </a:ext>
+                      </a:extLst>
+                    </a:blip>
+                    <a:srcRect/>
+                    <a:stretch>
+                      <a:fillRect/>
+                    </a:stretch>
+                  </pic:blipFill>
+                  <pic:spPr bwMode="auto">
+                    <a:xfrm>
+                      <a:off x="0" y="0"/>
+                      <a:ext cx="1620021" cy="3240041"/>
+                    </a:xfrm>
+                    <a:prstGeom prst="rect">
+                      <a:avLst/>
+                    </a:prstGeom>
+                    <a:noFill/>
+                    <a:ln>
+                      <a:noFill/>
+                    </a:ln>
+                  </pic:spPr>
+                </pic:pic>
+              </a:graphicData>
+            </a:graphic>
+          </wp:inline>
+        </w:drawing>
       </w:r>
     </w:p>
     <w:p>
       <w:pPr>
         <w:pStyle w:val="Heading3"/>
       </w:pPr>
-      <w:bookmarkStart w:id="43" w:name="_Toc167708621"/>
-      <w:bookmarkStart w:id="44" w:name="_Toc44939204"/>
-      <w:bookmarkStart w:id="45" w:name="_Toc47946487"/>
+      <w:bookmarkStart w:id="42" w:name="_Toc167708621"/>
+      <w:bookmarkStart w:id="43" w:name="_Toc44939204"/>
+      <w:bookmarkStart w:id="44" w:name="_Toc47946487"/>
       <w:r>
         <w:t>3.4 Troubleshooting</w:t>
       </w:r>
+      <w:bookmarkEnd w:id="42"/>
       <w:bookmarkEnd w:id="43"/>
       <w:bookmarkEnd w:id="44"/>
-      <w:bookmarkEnd w:id="45"/>
     </w:p>
     <w:p>
       <w:pPr>
@@ -7835,6 +10430,7 @@
     <w:lsdException w:name="HTML Sample" w:semiHidden="1" w:unhideWhenUsed="1"/>
     <w:lsdException w:name="HTML Typewriter" w:semiHidden="1" w:unhideWhenUsed="1"/>
     <w:lsdException w:name="HTML Variable" w:semiHidden="1" w:unhideWhenUsed="1"/>
+    <w:lsdException w:name="Normal Table" w:semiHidden="1" w:unhideWhenUsed="1"/>
     <w:lsdException w:name="annotation subject" w:semiHidden="1" w:unhideWhenUsed="1"/>
     <w:lsdException w:name="No List" w:semiHidden="1" w:unhideWhenUsed="1"/>
     <w:lsdException w:name="Outline List 1" w:semiHidden="1" w:unhideWhenUsed="1"/>
@@ -7877,8 +10473,11 @@
     <w:lsdException w:name="Table Contemporary" w:semiHidden="1" w:unhideWhenUsed="1"/>
     <w:lsdException w:name="Table Elegant" w:semiHidden="1" w:unhideWhenUsed="1"/>
     <w:lsdException w:name="Table Professional" w:semiHidden="1" w:unhideWhenUsed="1"/>
+    <w:lsdException w:name="Table Subtle 1" w:semiHidden="1" w:unhideWhenUsed="1"/>
     <w:lsdException w:name="Table Subtle 2" w:semiHidden="1" w:unhideWhenUsed="1"/>
     <w:lsdException w:name="Table Web 1" w:semiHidden="1" w:unhideWhenUsed="1"/>
+    <w:lsdException w:name="Table Web 2" w:semiHidden="1" w:unhideWhenUsed="1"/>
+    <w:lsdException w:name="Table Web 3" w:semiHidden="1" w:unhideWhenUsed="1"/>
     <w:lsdException w:name="Balloon Text" w:semiHidden="1" w:unhideWhenUsed="1"/>
     <w:lsdException w:name="Table Grid" w:uiPriority="39"/>
     <w:lsdException w:name="Table Theme" w:semiHidden="1" w:unhideWhenUsed="1"/>

</xml_diff>